<commit_message>
Documentation final, updated jar
</commit_message>
<xml_diff>
--- a/PT_Assignment2.docx
+++ b/PT_Assignment2.docx
@@ -1894,18 +1894,58 @@
         </w:rPr>
         <w:t>Use-cases</w:t>
       </w:r>
-      <w:r>
+    </w:p>
+    <w:p>
+      <w:pPr>
+        <w:spacing w:line="240" w:lineRule="auto"/>
         <w:rPr>
           <w:noProof/>
         </w:rPr>
+      </w:pPr>
+    </w:p>
+    <w:p>
+      <w:pPr>
+        <w:spacing w:line="240" w:lineRule="auto"/>
+        <w:rPr>
+          <w:noProof/>
+        </w:rPr>
+      </w:pPr>
+    </w:p>
+    <w:p>
+      <w:pPr>
+        <w:spacing w:line="240" w:lineRule="auto"/>
+        <w:rPr>
+          <w:noProof/>
+        </w:rPr>
+      </w:pPr>
+    </w:p>
+    <w:p>
+      <w:pPr>
+        <w:spacing w:line="240" w:lineRule="auto"/>
+        <w:rPr>
+          <w:noProof/>
+        </w:rPr>
+      </w:pPr>
+    </w:p>
+    <w:p>
+      <w:pPr>
+        <w:spacing w:line="240" w:lineRule="auto"/>
+        <w:rPr>
+          <w:rFonts w:ascii="Arial" w:hAnsi="Arial" w:cs="Arial"/>
+        </w:rPr>
+      </w:pPr>
+      <w:r>
+        <w:rPr>
+          <w:noProof/>
+        </w:rPr>
         <w:drawing>
-          <wp:anchor distT="0" distB="0" distL="114300" distR="114300" simplePos="0" relativeHeight="251658240" behindDoc="0" locked="0" layoutInCell="1" allowOverlap="1" wp14:anchorId="0F92ED58" wp14:editId="640DE76A">
+          <wp:anchor distT="0" distB="0" distL="114300" distR="114300" simplePos="0" relativeHeight="251658240" behindDoc="0" locked="0" layoutInCell="1" allowOverlap="1" wp14:anchorId="0F92ED58" wp14:editId="5E327695">
             <wp:simplePos x="0" y="0"/>
             <wp:positionH relativeFrom="margin">
-              <wp:align>center</wp:align>
+              <wp:posOffset>950595</wp:posOffset>
             </wp:positionH>
             <wp:positionV relativeFrom="margin">
-              <wp:posOffset>845820</wp:posOffset>
+              <wp:posOffset>1196340</wp:posOffset>
             </wp:positionV>
             <wp:extent cx="4206240" cy="2658745"/>
             <wp:effectExtent l="0" t="0" r="3810" b="8255"/>
@@ -1962,12 +2002,69 @@
           <w:rFonts w:ascii="Arial" w:hAnsi="Arial" w:cs="Arial"/>
         </w:rPr>
       </w:pPr>
-      <w:r>
+    </w:p>
+    <w:p>
+      <w:pPr>
+        <w:spacing w:line="240" w:lineRule="auto"/>
         <w:rPr>
           <w:rFonts w:ascii="Arial" w:hAnsi="Arial" w:cs="Arial"/>
         </w:rPr>
+      </w:pPr>
+    </w:p>
+    <w:p>
+      <w:pPr>
+        <w:spacing w:line="240" w:lineRule="auto"/>
+        <w:rPr>
+          <w:rFonts w:ascii="Arial" w:hAnsi="Arial" w:cs="Arial"/>
+        </w:rPr>
+      </w:pPr>
+    </w:p>
+    <w:p>
+      <w:pPr>
+        <w:spacing w:line="240" w:lineRule="auto"/>
+        <w:rPr>
+          <w:rFonts w:ascii="Arial" w:hAnsi="Arial" w:cs="Arial"/>
+        </w:rPr>
+      </w:pPr>
+    </w:p>
+    <w:p>
+      <w:pPr>
+        <w:spacing w:line="240" w:lineRule="auto"/>
+        <w:rPr>
+          <w:rFonts w:ascii="Arial" w:hAnsi="Arial" w:cs="Arial"/>
+        </w:rPr>
+      </w:pPr>
+    </w:p>
+    <w:p>
+      <w:pPr>
+        <w:spacing w:line="240" w:lineRule="auto"/>
+        <w:rPr>
+          <w:rFonts w:ascii="Arial" w:hAnsi="Arial" w:cs="Arial"/>
+        </w:rPr>
+      </w:pPr>
+    </w:p>
+    <w:p>
+      <w:pPr>
+        <w:spacing w:line="240" w:lineRule="auto"/>
+        <w:rPr>
+          <w:rFonts w:ascii="Arial" w:hAnsi="Arial" w:cs="Arial"/>
+        </w:rPr>
+      </w:pPr>
+      <w:r>
+        <w:rPr>
+          <w:rFonts w:ascii="Arial" w:hAnsi="Arial" w:cs="Arial"/>
+        </w:rPr>
         <w:t>(* Use-case diagram of the program)</w:t>
       </w:r>
+    </w:p>
+    <w:p>
+      <w:pPr>
+        <w:spacing w:line="240" w:lineRule="auto"/>
+        <w:rPr>
+          <w:sz w:val="32"/>
+          <w:szCs w:val="32"/>
+        </w:rPr>
+      </w:pPr>
     </w:p>
     <w:p>
       <w:pPr>
@@ -2324,14 +2421,7 @@
                 <w:sz w:val="32"/>
                 <w:szCs w:val="32"/>
               </w:rPr>
-              <w:t xml:space="preserve">Use Case </w:t>
-            </w:r>
-            <w:r>
-              <w:rPr>
-                <w:sz w:val="32"/>
-                <w:szCs w:val="32"/>
-              </w:rPr>
-              <w:t>2</w:t>
+              <w:t>Use Case 2</w:t>
             </w:r>
           </w:p>
         </w:tc>
@@ -2647,7 +2737,32 @@
           <w:sz w:val="32"/>
           <w:szCs w:val="32"/>
         </w:rPr>
-        <w:t>that wait for the queue to become non-empty when retrieving an element, and wait for space to become available in the queue when storing an element.</w:t>
+        <w:t xml:space="preserve">that wait for the queue to become non-empty when retrieving an element, and wait for space </w:t>
+      </w:r>
+    </w:p>
+    <w:p>
+      <w:pPr>
+        <w:spacing w:line="240" w:lineRule="auto"/>
+        <w:rPr>
+          <w:sz w:val="32"/>
+          <w:szCs w:val="32"/>
+        </w:rPr>
+      </w:pPr>
+    </w:p>
+    <w:p>
+      <w:pPr>
+        <w:spacing w:line="240" w:lineRule="auto"/>
+        <w:rPr>
+          <w:sz w:val="32"/>
+          <w:szCs w:val="32"/>
+        </w:rPr>
+      </w:pPr>
+      <w:r>
+        <w:rPr>
+          <w:sz w:val="32"/>
+          <w:szCs w:val="32"/>
+        </w:rPr>
+        <w:t>to become available in the queue when storing an element.</w:t>
       </w:r>
       <w:r>
         <w:rPr>
@@ -2675,47 +2790,12 @@
           <w:sz w:val="32"/>
           <w:szCs w:val="32"/>
         </w:rPr>
-        <w:t xml:space="preserve"> methods come in four forms, with different ways of handling </w:t>
-      </w:r>
-    </w:p>
-    <w:p>
-      <w:pPr>
-        <w:spacing w:line="240" w:lineRule="auto"/>
-        <w:rPr>
-          <w:sz w:val="32"/>
-          <w:szCs w:val="32"/>
-        </w:rPr>
-      </w:pPr>
-    </w:p>
-    <w:p>
-      <w:pPr>
-        <w:spacing w:line="240" w:lineRule="auto"/>
-        <w:rPr>
-          <w:sz w:val="32"/>
-          <w:szCs w:val="32"/>
-        </w:rPr>
-      </w:pPr>
-      <w:r>
-        <w:rPr>
-          <w:sz w:val="32"/>
-          <w:szCs w:val="32"/>
-        </w:rPr>
-        <w:t>operations that cannot be satisfied immediately, but may be satisfied at some point in the future: one throws an exception, the second returns a special value (either null or false, depending on the operation), the third blocks the current thread indefinitely until the operation can succeed, and the fourth blocks for only a given maximum time limit before giving up.</w:t>
-      </w:r>
-    </w:p>
-    <w:p>
-      <w:pPr>
-        <w:spacing w:line="240" w:lineRule="auto"/>
-        <w:rPr>
-          <w:sz w:val="32"/>
-          <w:szCs w:val="32"/>
-        </w:rPr>
-      </w:pPr>
-    </w:p>
-    <w:p>
-      <w:pPr>
-        <w:spacing w:line="240" w:lineRule="auto"/>
-        <w:ind w:firstLine="720"/>
+        <w:t> methods come in four forms, with different ways of handling operations that cannot be satisfied immediately, but may be satisfied at some point in the future: one throws an exception, the second returns a special value (either null or false, depending on the operation), the third blocks the current thread indefinitely until the operation can succeed, and the fourth blocks for only a given maximum time limit before giving up.</w:t>
+      </w:r>
+    </w:p>
+    <w:p>
+      <w:pPr>
+        <w:spacing w:line="240" w:lineRule="auto"/>
         <w:rPr>
           <w:sz w:val="32"/>
           <w:szCs w:val="32"/>
@@ -2728,13 +2808,13 @@
           <w:szCs w:val="32"/>
         </w:rPr>
         <w:drawing>
-          <wp:anchor distT="0" distB="0" distL="114300" distR="114300" simplePos="0" relativeHeight="251659264" behindDoc="0" locked="0" layoutInCell="1" allowOverlap="1" wp14:anchorId="3D5C7FCF" wp14:editId="2D1645EF">
+          <wp:anchor distT="0" distB="0" distL="114300" distR="114300" simplePos="0" relativeHeight="251659264" behindDoc="0" locked="0" layoutInCell="1" allowOverlap="1" wp14:anchorId="3D5C7FCF" wp14:editId="7D555CDD">
             <wp:simplePos x="0" y="0"/>
             <wp:positionH relativeFrom="margin">
-              <wp:align>center</wp:align>
+              <wp:posOffset>205740</wp:posOffset>
             </wp:positionH>
             <wp:positionV relativeFrom="margin">
-              <wp:posOffset>2956560</wp:posOffset>
+              <wp:posOffset>2636520</wp:posOffset>
             </wp:positionV>
             <wp:extent cx="5021580" cy="4594860"/>
             <wp:effectExtent l="0" t="0" r="7620" b="0"/>
@@ -2788,65 +2868,198 @@
           <w:sz w:val="32"/>
           <w:szCs w:val="32"/>
         </w:rPr>
-        <w:t>This is the class diagram of the project, where it can be observed the MVC, monomial, polynomial structure described above.</w:t>
-      </w:r>
-      <w:r>
-        <w:rPr>
-          <w:sz w:val="32"/>
-          <w:szCs w:val="32"/>
-        </w:rPr>
         <w:t xml:space="preserve"> </w:t>
       </w:r>
     </w:p>
     <w:p>
       <w:pPr>
         <w:spacing w:line="240" w:lineRule="auto"/>
+        <w:rPr>
+          <w:rFonts w:ascii="Arial" w:hAnsi="Arial" w:cs="Arial"/>
+        </w:rPr>
+      </w:pPr>
+    </w:p>
+    <w:p>
+      <w:pPr>
+        <w:spacing w:line="240" w:lineRule="auto"/>
+        <w:rPr>
+          <w:rFonts w:ascii="Arial" w:hAnsi="Arial" w:cs="Arial"/>
+        </w:rPr>
+      </w:pPr>
+    </w:p>
+    <w:p>
+      <w:pPr>
+        <w:spacing w:line="240" w:lineRule="auto"/>
+        <w:rPr>
+          <w:rFonts w:ascii="Arial" w:hAnsi="Arial" w:cs="Arial"/>
+        </w:rPr>
+      </w:pPr>
+    </w:p>
+    <w:p>
+      <w:pPr>
+        <w:spacing w:line="240" w:lineRule="auto"/>
+        <w:rPr>
+          <w:rFonts w:ascii="Arial" w:hAnsi="Arial" w:cs="Arial"/>
+        </w:rPr>
+      </w:pPr>
+    </w:p>
+    <w:p>
+      <w:pPr>
+        <w:spacing w:line="240" w:lineRule="auto"/>
+        <w:rPr>
+          <w:rFonts w:ascii="Arial" w:hAnsi="Arial" w:cs="Arial"/>
+        </w:rPr>
+      </w:pPr>
+    </w:p>
+    <w:p>
+      <w:pPr>
+        <w:spacing w:line="240" w:lineRule="auto"/>
+        <w:rPr>
+          <w:rFonts w:ascii="Arial" w:hAnsi="Arial" w:cs="Arial"/>
+        </w:rPr>
+      </w:pPr>
+    </w:p>
+    <w:p>
+      <w:pPr>
+        <w:spacing w:line="240" w:lineRule="auto"/>
+        <w:rPr>
+          <w:rFonts w:ascii="Arial" w:hAnsi="Arial" w:cs="Arial"/>
+        </w:rPr>
+      </w:pPr>
+    </w:p>
+    <w:p>
+      <w:pPr>
+        <w:spacing w:line="240" w:lineRule="auto"/>
+        <w:rPr>
+          <w:rFonts w:ascii="Arial" w:hAnsi="Arial" w:cs="Arial"/>
+        </w:rPr>
+      </w:pPr>
+    </w:p>
+    <w:p>
+      <w:pPr>
+        <w:spacing w:line="240" w:lineRule="auto"/>
+        <w:rPr>
+          <w:rFonts w:ascii="Arial" w:hAnsi="Arial" w:cs="Arial"/>
+        </w:rPr>
+      </w:pPr>
+    </w:p>
+    <w:p>
+      <w:pPr>
+        <w:spacing w:line="240" w:lineRule="auto"/>
+        <w:rPr>
+          <w:rFonts w:ascii="Arial" w:hAnsi="Arial" w:cs="Arial"/>
+        </w:rPr>
+      </w:pPr>
+    </w:p>
+    <w:p>
+      <w:pPr>
+        <w:spacing w:line="240" w:lineRule="auto"/>
+        <w:rPr>
+          <w:rFonts w:ascii="Arial" w:hAnsi="Arial" w:cs="Arial"/>
+        </w:rPr>
+      </w:pPr>
+    </w:p>
+    <w:p>
+      <w:pPr>
+        <w:spacing w:line="240" w:lineRule="auto"/>
+        <w:rPr>
+          <w:rFonts w:ascii="Arial" w:hAnsi="Arial" w:cs="Arial"/>
+        </w:rPr>
+      </w:pPr>
+    </w:p>
+    <w:p>
+      <w:pPr>
+        <w:spacing w:line="240" w:lineRule="auto"/>
+        <w:rPr>
+          <w:rFonts w:ascii="Arial" w:hAnsi="Arial" w:cs="Arial"/>
+        </w:rPr>
+      </w:pPr>
+    </w:p>
+    <w:p>
+      <w:pPr>
+        <w:spacing w:line="240" w:lineRule="auto"/>
+        <w:rPr>
+          <w:rFonts w:ascii="Arial" w:hAnsi="Arial" w:cs="Arial"/>
+        </w:rPr>
+      </w:pPr>
+    </w:p>
+    <w:p>
+      <w:pPr>
+        <w:spacing w:line="240" w:lineRule="auto"/>
+        <w:rPr>
+          <w:rFonts w:ascii="Arial" w:hAnsi="Arial" w:cs="Arial"/>
+        </w:rPr>
+      </w:pPr>
+    </w:p>
+    <w:p>
+      <w:pPr>
+        <w:spacing w:line="240" w:lineRule="auto"/>
+        <w:rPr>
+          <w:rFonts w:ascii="Arial" w:hAnsi="Arial" w:cs="Arial"/>
+        </w:rPr>
+      </w:pPr>
+    </w:p>
+    <w:p>
+      <w:pPr>
+        <w:spacing w:line="240" w:lineRule="auto"/>
+        <w:rPr>
+          <w:rFonts w:ascii="Arial" w:hAnsi="Arial" w:cs="Arial"/>
+        </w:rPr>
+      </w:pPr>
+    </w:p>
+    <w:p>
+      <w:pPr>
+        <w:spacing w:line="240" w:lineRule="auto"/>
+        <w:rPr>
+          <w:rFonts w:ascii="Arial" w:hAnsi="Arial" w:cs="Arial"/>
+        </w:rPr>
+      </w:pPr>
+      <w:r>
+        <w:rPr>
+          <w:rFonts w:ascii="Arial" w:hAnsi="Arial" w:cs="Arial"/>
+        </w:rPr>
+        <w:t xml:space="preserve">(* </w:t>
+      </w:r>
+      <w:r>
+        <w:rPr>
+          <w:rFonts w:ascii="Arial" w:hAnsi="Arial" w:cs="Arial"/>
+        </w:rPr>
+        <w:t>Class diagram of the project</w:t>
+      </w:r>
+      <w:r>
+        <w:rPr>
+          <w:rFonts w:ascii="Arial" w:hAnsi="Arial" w:cs="Arial"/>
+        </w:rPr>
+        <w:t>)</w:t>
+      </w:r>
+    </w:p>
+    <w:p>
+      <w:pPr>
+        <w:spacing w:line="240" w:lineRule="auto"/>
+        <w:rPr>
+          <w:rFonts w:ascii="Arial" w:hAnsi="Arial" w:cs="Arial"/>
+        </w:rPr>
+      </w:pPr>
+    </w:p>
+    <w:p>
+      <w:pPr>
+        <w:spacing w:line="240" w:lineRule="auto"/>
         <w:ind w:firstLine="720"/>
         <w:rPr>
-          <w:sz w:val="32"/>
-          <w:szCs w:val="32"/>
-        </w:rPr>
-      </w:pPr>
-    </w:p>
-    <w:p>
-      <w:pPr>
-        <w:spacing w:line="240" w:lineRule="auto"/>
-        <w:rPr>
-          <w:rFonts w:ascii="Arial" w:hAnsi="Arial" w:cs="Arial"/>
-        </w:rPr>
-      </w:pPr>
-      <w:r>
-        <w:rPr>
-          <w:rFonts w:ascii="Arial" w:hAnsi="Arial" w:cs="Arial"/>
-        </w:rPr>
-        <w:t xml:space="preserve">(* </w:t>
-      </w:r>
-      <w:r>
-        <w:rPr>
-          <w:rFonts w:ascii="Arial" w:hAnsi="Arial" w:cs="Arial"/>
-        </w:rPr>
-        <w:t>Class diagram of the project</w:t>
-      </w:r>
-      <w:r>
-        <w:rPr>
-          <w:rFonts w:ascii="Arial" w:hAnsi="Arial" w:cs="Arial"/>
-        </w:rPr>
-        <w:t>)</w:t>
-      </w:r>
-    </w:p>
-    <w:p>
-      <w:pPr>
-        <w:spacing w:line="240" w:lineRule="auto"/>
-        <w:rPr>
-          <w:rFonts w:ascii="Arial" w:hAnsi="Arial" w:cs="Arial"/>
-        </w:rPr>
-      </w:pPr>
-    </w:p>
-    <w:p>
-      <w:pPr>
-        <w:spacing w:line="240" w:lineRule="auto"/>
-        <w:rPr>
-          <w:rFonts w:ascii="Arial" w:hAnsi="Arial" w:cs="Arial"/>
+          <w:rFonts w:ascii="Calibri" w:hAnsi="Calibri" w:cs="Calibri"/>
+          <w:sz w:val="32"/>
+          <w:szCs w:val="32"/>
+        </w:rPr>
+      </w:pPr>
+    </w:p>
+    <w:p>
+      <w:pPr>
+        <w:spacing w:line="240" w:lineRule="auto"/>
+        <w:ind w:firstLine="720"/>
+        <w:rPr>
+          <w:rFonts w:ascii="Calibri" w:hAnsi="Calibri" w:cs="Calibri"/>
+          <w:sz w:val="32"/>
+          <w:szCs w:val="32"/>
         </w:rPr>
       </w:pPr>
     </w:p>
@@ -3372,6 +3585,28 @@
         <w:ind w:firstLine="720"/>
         <w:rPr>
           <w:rFonts w:ascii="Calibri" w:hAnsi="Calibri" w:cs="Calibri"/>
+          <w:sz w:val="28"/>
+          <w:szCs w:val="28"/>
+        </w:rPr>
+      </w:pPr>
+    </w:p>
+    <w:p>
+      <w:pPr>
+        <w:spacing w:line="240" w:lineRule="auto"/>
+        <w:ind w:firstLine="720"/>
+        <w:rPr>
+          <w:rFonts w:ascii="Calibri" w:hAnsi="Calibri" w:cs="Calibri"/>
+          <w:sz w:val="28"/>
+          <w:szCs w:val="28"/>
+        </w:rPr>
+      </w:pPr>
+    </w:p>
+    <w:p>
+      <w:pPr>
+        <w:spacing w:line="240" w:lineRule="auto"/>
+        <w:ind w:firstLine="720"/>
+        <w:rPr>
+          <w:rFonts w:ascii="Calibri" w:hAnsi="Calibri" w:cs="Calibri"/>
           <w:b/>
           <w:bCs/>
           <w:sz w:val="32"/>
@@ -3710,6 +3945,2076 @@
     </w:p>
     <w:p>
       <w:pPr>
+        <w:spacing w:line="240" w:lineRule="auto"/>
+        <w:rPr>
+          <w:rFonts w:ascii="Calibri" w:hAnsi="Calibri" w:cs="Calibri"/>
+          <w:sz w:val="32"/>
+          <w:szCs w:val="32"/>
+        </w:rPr>
+      </w:pPr>
+      <w:r>
+        <w:rPr>
+          <w:rFonts w:ascii="Calibri" w:hAnsi="Calibri" w:cs="Calibri"/>
+          <w:sz w:val="32"/>
+          <w:szCs w:val="32"/>
+        </w:rPr>
+        <w:lastRenderedPageBreak/>
+        <w:tab/>
+      </w:r>
+    </w:p>
+    <w:p>
+      <w:pPr>
+        <w:spacing w:line="240" w:lineRule="auto"/>
+        <w:ind w:firstLine="720"/>
+        <w:rPr>
+          <w:rFonts w:ascii="Calibri" w:hAnsi="Calibri" w:cs="Calibri"/>
+          <w:sz w:val="32"/>
+          <w:szCs w:val="32"/>
+        </w:rPr>
+      </w:pPr>
+      <w:r>
+        <w:rPr>
+          <w:rFonts w:ascii="Calibri" w:hAnsi="Calibri" w:cs="Calibri"/>
+          <w:sz w:val="32"/>
+          <w:szCs w:val="32"/>
+        </w:rPr>
+        <w:t>For the input file “in.txt”:</w:t>
+      </w:r>
+    </w:p>
+    <w:p>
+      <w:pPr>
+        <w:shd w:val="clear" w:color="auto" w:fill="2B2B2B"/>
+        <w:tabs>
+          <w:tab w:val="left" w:pos="916"/>
+          <w:tab w:val="left" w:pos="1832"/>
+          <w:tab w:val="left" w:pos="2748"/>
+          <w:tab w:val="left" w:pos="3664"/>
+          <w:tab w:val="left" w:pos="4580"/>
+          <w:tab w:val="left" w:pos="5496"/>
+          <w:tab w:val="left" w:pos="6412"/>
+          <w:tab w:val="left" w:pos="7328"/>
+          <w:tab w:val="left" w:pos="8244"/>
+          <w:tab w:val="left" w:pos="9160"/>
+          <w:tab w:val="left" w:pos="10076"/>
+          <w:tab w:val="left" w:pos="10992"/>
+          <w:tab w:val="left" w:pos="11908"/>
+          <w:tab w:val="left" w:pos="12824"/>
+          <w:tab w:val="left" w:pos="13740"/>
+          <w:tab w:val="left" w:pos="14656"/>
+        </w:tabs>
+        <w:spacing w:after="0" w:line="240" w:lineRule="auto"/>
+        <w:rPr>
+          <w:rFonts w:ascii="Consolas" w:eastAsia="Times New Roman" w:hAnsi="Consolas" w:cs="Courier New"/>
+          <w:color w:val="A9B7C6"/>
+          <w:sz w:val="20"/>
+          <w:szCs w:val="20"/>
+        </w:rPr>
+      </w:pPr>
+      <w:r>
+        <w:rPr>
+          <w:rFonts w:ascii="Consolas" w:eastAsia="Times New Roman" w:hAnsi="Consolas" w:cs="Courier New"/>
+          <w:color w:val="A9B7C6"/>
+          <w:sz w:val="20"/>
+          <w:szCs w:val="20"/>
+        </w:rPr>
+        <w:t>4</w:t>
+      </w:r>
+      <w:r>
+        <w:rPr>
+          <w:rFonts w:ascii="Consolas" w:eastAsia="Times New Roman" w:hAnsi="Consolas" w:cs="Courier New"/>
+          <w:color w:val="A9B7C6"/>
+          <w:sz w:val="20"/>
+          <w:szCs w:val="20"/>
+        </w:rPr>
+        <w:br/>
+        <w:t>2</w:t>
+      </w:r>
+      <w:r>
+        <w:rPr>
+          <w:rFonts w:ascii="Consolas" w:eastAsia="Times New Roman" w:hAnsi="Consolas" w:cs="Courier New"/>
+          <w:color w:val="A9B7C6"/>
+          <w:sz w:val="20"/>
+          <w:szCs w:val="20"/>
+        </w:rPr>
+        <w:br/>
+        <w:t>60</w:t>
+      </w:r>
+      <w:r>
+        <w:rPr>
+          <w:rFonts w:ascii="Consolas" w:eastAsia="Times New Roman" w:hAnsi="Consolas" w:cs="Courier New"/>
+          <w:color w:val="A9B7C6"/>
+          <w:sz w:val="20"/>
+          <w:szCs w:val="20"/>
+        </w:rPr>
+        <w:br/>
+        <w:t>2,30</w:t>
+      </w:r>
+      <w:r>
+        <w:rPr>
+          <w:rFonts w:ascii="Consolas" w:eastAsia="Times New Roman" w:hAnsi="Consolas" w:cs="Courier New"/>
+          <w:color w:val="A9B7C6"/>
+          <w:sz w:val="20"/>
+          <w:szCs w:val="20"/>
+        </w:rPr>
+        <w:br/>
+        <w:t>2,4</w:t>
+      </w:r>
+    </w:p>
+    <w:p>
+      <w:pPr>
+        <w:spacing w:line="240" w:lineRule="auto"/>
+        <w:ind w:firstLine="720"/>
+        <w:rPr>
+          <w:rFonts w:ascii="Calibri" w:hAnsi="Calibri" w:cs="Calibri"/>
+          <w:sz w:val="32"/>
+          <w:szCs w:val="32"/>
+        </w:rPr>
+      </w:pPr>
+    </w:p>
+    <w:p>
+      <w:pPr>
+        <w:spacing w:line="240" w:lineRule="auto"/>
+        <w:ind w:firstLine="720"/>
+        <w:rPr>
+          <w:rFonts w:ascii="Calibri" w:hAnsi="Calibri" w:cs="Calibri"/>
+          <w:sz w:val="32"/>
+          <w:szCs w:val="32"/>
+        </w:rPr>
+      </w:pPr>
+      <w:r>
+        <w:rPr>
+          <w:rFonts w:ascii="Calibri" w:hAnsi="Calibri" w:cs="Calibri"/>
+          <w:sz w:val="32"/>
+          <w:szCs w:val="32"/>
+        </w:rPr>
+        <w:t>We get the following output file “out.txt”:</w:t>
+      </w:r>
+    </w:p>
+    <w:p>
+      <w:pPr>
+        <w:rPr>
+          <w:rFonts w:ascii="Calibri" w:hAnsi="Calibri" w:cs="Calibri"/>
+          <w:sz w:val="28"/>
+          <w:szCs w:val="28"/>
+        </w:rPr>
+      </w:pPr>
+    </w:p>
+    <w:p>
+      <w:pPr>
+        <w:shd w:val="clear" w:color="auto" w:fill="2B2B2B"/>
+        <w:tabs>
+          <w:tab w:val="left" w:pos="916"/>
+          <w:tab w:val="left" w:pos="1832"/>
+          <w:tab w:val="left" w:pos="2748"/>
+          <w:tab w:val="left" w:pos="3664"/>
+          <w:tab w:val="left" w:pos="4580"/>
+          <w:tab w:val="left" w:pos="5496"/>
+          <w:tab w:val="left" w:pos="6412"/>
+          <w:tab w:val="left" w:pos="7328"/>
+          <w:tab w:val="left" w:pos="8244"/>
+          <w:tab w:val="left" w:pos="9160"/>
+          <w:tab w:val="left" w:pos="10076"/>
+          <w:tab w:val="left" w:pos="10992"/>
+          <w:tab w:val="left" w:pos="11908"/>
+          <w:tab w:val="left" w:pos="12824"/>
+          <w:tab w:val="left" w:pos="13740"/>
+          <w:tab w:val="left" w:pos="14656"/>
+        </w:tabs>
+        <w:spacing w:after="0" w:line="240" w:lineRule="auto"/>
+        <w:rPr>
+          <w:rFonts w:ascii="Consolas" w:eastAsia="Times New Roman" w:hAnsi="Consolas" w:cs="Courier New"/>
+          <w:color w:val="A9B7C6"/>
+          <w:sz w:val="20"/>
+          <w:szCs w:val="20"/>
+        </w:rPr>
+      </w:pPr>
+      <w:r>
+        <w:rPr>
+          <w:rFonts w:ascii="Consolas" w:eastAsia="Times New Roman" w:hAnsi="Consolas" w:cs="Courier New"/>
+          <w:color w:val="A9B7C6"/>
+          <w:sz w:val="20"/>
+          <w:szCs w:val="20"/>
+        </w:rPr>
+        <w:t>Time 0</w:t>
+      </w:r>
+      <w:r>
+        <w:rPr>
+          <w:rFonts w:ascii="Consolas" w:eastAsia="Times New Roman" w:hAnsi="Consolas" w:cs="Courier New"/>
+          <w:color w:val="A9B7C6"/>
+          <w:sz w:val="20"/>
+          <w:szCs w:val="20"/>
+        </w:rPr>
+        <w:br/>
+        <w:t>Waiting clients: (0,9,3);(1,28,4);(2,8,3);(3,13,3);</w:t>
+      </w:r>
+      <w:r>
+        <w:rPr>
+          <w:rFonts w:ascii="Consolas" w:eastAsia="Times New Roman" w:hAnsi="Consolas" w:cs="Courier New"/>
+          <w:color w:val="A9B7C6"/>
+          <w:sz w:val="20"/>
+          <w:szCs w:val="20"/>
+        </w:rPr>
+        <w:br/>
+        <w:t>Queue 0: closed</w:t>
+      </w:r>
+      <w:r>
+        <w:rPr>
+          <w:rFonts w:ascii="Consolas" w:eastAsia="Times New Roman" w:hAnsi="Consolas" w:cs="Courier New"/>
+          <w:color w:val="A9B7C6"/>
+          <w:sz w:val="20"/>
+          <w:szCs w:val="20"/>
+        </w:rPr>
+        <w:br/>
+        <w:t>Queue 1: closed</w:t>
+      </w:r>
+      <w:r>
+        <w:rPr>
+          <w:rFonts w:ascii="Consolas" w:eastAsia="Times New Roman" w:hAnsi="Consolas" w:cs="Courier New"/>
+          <w:color w:val="A9B7C6"/>
+          <w:sz w:val="20"/>
+          <w:szCs w:val="20"/>
+        </w:rPr>
+        <w:br/>
+      </w:r>
+      <w:r>
+        <w:rPr>
+          <w:rFonts w:ascii="Consolas" w:eastAsia="Times New Roman" w:hAnsi="Consolas" w:cs="Courier New"/>
+          <w:color w:val="A9B7C6"/>
+          <w:sz w:val="20"/>
+          <w:szCs w:val="20"/>
+        </w:rPr>
+        <w:br/>
+        <w:t>Time 1</w:t>
+      </w:r>
+      <w:r>
+        <w:rPr>
+          <w:rFonts w:ascii="Consolas" w:eastAsia="Times New Roman" w:hAnsi="Consolas" w:cs="Courier New"/>
+          <w:color w:val="A9B7C6"/>
+          <w:sz w:val="20"/>
+          <w:szCs w:val="20"/>
+        </w:rPr>
+        <w:br/>
+        <w:t>Waiting clients: (0,9,3);(1,28,4);(2,8,3);(3,13,3);</w:t>
+      </w:r>
+      <w:r>
+        <w:rPr>
+          <w:rFonts w:ascii="Consolas" w:eastAsia="Times New Roman" w:hAnsi="Consolas" w:cs="Courier New"/>
+          <w:color w:val="A9B7C6"/>
+          <w:sz w:val="20"/>
+          <w:szCs w:val="20"/>
+        </w:rPr>
+        <w:br/>
+        <w:t>Queue 0: closed</w:t>
+      </w:r>
+      <w:r>
+        <w:rPr>
+          <w:rFonts w:ascii="Consolas" w:eastAsia="Times New Roman" w:hAnsi="Consolas" w:cs="Courier New"/>
+          <w:color w:val="A9B7C6"/>
+          <w:sz w:val="20"/>
+          <w:szCs w:val="20"/>
+        </w:rPr>
+        <w:br/>
+        <w:t>Queue 1: closed</w:t>
+      </w:r>
+      <w:r>
+        <w:rPr>
+          <w:rFonts w:ascii="Consolas" w:eastAsia="Times New Roman" w:hAnsi="Consolas" w:cs="Courier New"/>
+          <w:color w:val="A9B7C6"/>
+          <w:sz w:val="20"/>
+          <w:szCs w:val="20"/>
+        </w:rPr>
+        <w:br/>
+      </w:r>
+      <w:r>
+        <w:rPr>
+          <w:rFonts w:ascii="Consolas" w:eastAsia="Times New Roman" w:hAnsi="Consolas" w:cs="Courier New"/>
+          <w:color w:val="A9B7C6"/>
+          <w:sz w:val="20"/>
+          <w:szCs w:val="20"/>
+        </w:rPr>
+        <w:br/>
+        <w:t>Time 2</w:t>
+      </w:r>
+      <w:r>
+        <w:rPr>
+          <w:rFonts w:ascii="Consolas" w:eastAsia="Times New Roman" w:hAnsi="Consolas" w:cs="Courier New"/>
+          <w:color w:val="A9B7C6"/>
+          <w:sz w:val="20"/>
+          <w:szCs w:val="20"/>
+        </w:rPr>
+        <w:br/>
+        <w:t>Waiting clients: (0,9,3);(1,28,4);(2,8,3);(3,13,3);</w:t>
+      </w:r>
+      <w:r>
+        <w:rPr>
+          <w:rFonts w:ascii="Consolas" w:eastAsia="Times New Roman" w:hAnsi="Consolas" w:cs="Courier New"/>
+          <w:color w:val="A9B7C6"/>
+          <w:sz w:val="20"/>
+          <w:szCs w:val="20"/>
+        </w:rPr>
+        <w:br/>
+        <w:t>Queue 0: closed</w:t>
+      </w:r>
+      <w:r>
+        <w:rPr>
+          <w:rFonts w:ascii="Consolas" w:eastAsia="Times New Roman" w:hAnsi="Consolas" w:cs="Courier New"/>
+          <w:color w:val="A9B7C6"/>
+          <w:sz w:val="20"/>
+          <w:szCs w:val="20"/>
+        </w:rPr>
+        <w:br/>
+        <w:t>Queue 1: closed</w:t>
+      </w:r>
+      <w:r>
+        <w:rPr>
+          <w:rFonts w:ascii="Consolas" w:eastAsia="Times New Roman" w:hAnsi="Consolas" w:cs="Courier New"/>
+          <w:color w:val="A9B7C6"/>
+          <w:sz w:val="20"/>
+          <w:szCs w:val="20"/>
+        </w:rPr>
+        <w:br/>
+      </w:r>
+      <w:r>
+        <w:rPr>
+          <w:rFonts w:ascii="Consolas" w:eastAsia="Times New Roman" w:hAnsi="Consolas" w:cs="Courier New"/>
+          <w:color w:val="A9B7C6"/>
+          <w:sz w:val="20"/>
+          <w:szCs w:val="20"/>
+        </w:rPr>
+        <w:br/>
+        <w:t>Time 3</w:t>
+      </w:r>
+      <w:r>
+        <w:rPr>
+          <w:rFonts w:ascii="Consolas" w:eastAsia="Times New Roman" w:hAnsi="Consolas" w:cs="Courier New"/>
+          <w:color w:val="A9B7C6"/>
+          <w:sz w:val="20"/>
+          <w:szCs w:val="20"/>
+        </w:rPr>
+        <w:br/>
+        <w:t>Waiting clients: (0,9,3);(1,28,4);(2,8,3);(3,13,3);</w:t>
+      </w:r>
+      <w:r>
+        <w:rPr>
+          <w:rFonts w:ascii="Consolas" w:eastAsia="Times New Roman" w:hAnsi="Consolas" w:cs="Courier New"/>
+          <w:color w:val="A9B7C6"/>
+          <w:sz w:val="20"/>
+          <w:szCs w:val="20"/>
+        </w:rPr>
+        <w:br/>
+        <w:t>Queue 0: closed</w:t>
+      </w:r>
+      <w:r>
+        <w:rPr>
+          <w:rFonts w:ascii="Consolas" w:eastAsia="Times New Roman" w:hAnsi="Consolas" w:cs="Courier New"/>
+          <w:color w:val="A9B7C6"/>
+          <w:sz w:val="20"/>
+          <w:szCs w:val="20"/>
+        </w:rPr>
+        <w:br/>
+        <w:t>Queue 1: closed</w:t>
+      </w:r>
+      <w:r>
+        <w:rPr>
+          <w:rFonts w:ascii="Consolas" w:eastAsia="Times New Roman" w:hAnsi="Consolas" w:cs="Courier New"/>
+          <w:color w:val="A9B7C6"/>
+          <w:sz w:val="20"/>
+          <w:szCs w:val="20"/>
+        </w:rPr>
+        <w:br/>
+      </w:r>
+      <w:r>
+        <w:rPr>
+          <w:rFonts w:ascii="Consolas" w:eastAsia="Times New Roman" w:hAnsi="Consolas" w:cs="Courier New"/>
+          <w:color w:val="A9B7C6"/>
+          <w:sz w:val="20"/>
+          <w:szCs w:val="20"/>
+        </w:rPr>
+        <w:br/>
+        <w:t>Time 4</w:t>
+      </w:r>
+      <w:r>
+        <w:rPr>
+          <w:rFonts w:ascii="Consolas" w:eastAsia="Times New Roman" w:hAnsi="Consolas" w:cs="Courier New"/>
+          <w:color w:val="A9B7C6"/>
+          <w:sz w:val="20"/>
+          <w:szCs w:val="20"/>
+        </w:rPr>
+        <w:br/>
+        <w:t>Waiting clients: (0,9,3);(1,28,4);(2,8,3);(3,13,3);</w:t>
+      </w:r>
+      <w:r>
+        <w:rPr>
+          <w:rFonts w:ascii="Consolas" w:eastAsia="Times New Roman" w:hAnsi="Consolas" w:cs="Courier New"/>
+          <w:color w:val="A9B7C6"/>
+          <w:sz w:val="20"/>
+          <w:szCs w:val="20"/>
+        </w:rPr>
+        <w:br/>
+        <w:t>Queue 0: closed</w:t>
+      </w:r>
+      <w:r>
+        <w:rPr>
+          <w:rFonts w:ascii="Consolas" w:eastAsia="Times New Roman" w:hAnsi="Consolas" w:cs="Courier New"/>
+          <w:color w:val="A9B7C6"/>
+          <w:sz w:val="20"/>
+          <w:szCs w:val="20"/>
+        </w:rPr>
+        <w:br/>
+        <w:t>Queue 1: closed</w:t>
+      </w:r>
+      <w:r>
+        <w:rPr>
+          <w:rFonts w:ascii="Consolas" w:eastAsia="Times New Roman" w:hAnsi="Consolas" w:cs="Courier New"/>
+          <w:color w:val="A9B7C6"/>
+          <w:sz w:val="20"/>
+          <w:szCs w:val="20"/>
+        </w:rPr>
+        <w:br/>
+      </w:r>
+      <w:r>
+        <w:rPr>
+          <w:rFonts w:ascii="Consolas" w:eastAsia="Times New Roman" w:hAnsi="Consolas" w:cs="Courier New"/>
+          <w:color w:val="A9B7C6"/>
+          <w:sz w:val="20"/>
+          <w:szCs w:val="20"/>
+        </w:rPr>
+        <w:br/>
+        <w:t>Time 5</w:t>
+      </w:r>
+      <w:r>
+        <w:rPr>
+          <w:rFonts w:ascii="Consolas" w:eastAsia="Times New Roman" w:hAnsi="Consolas" w:cs="Courier New"/>
+          <w:color w:val="A9B7C6"/>
+          <w:sz w:val="20"/>
+          <w:szCs w:val="20"/>
+        </w:rPr>
+        <w:br/>
+        <w:t>Waiting clients: (0,9,3);(1,28,4);(2,8,3);(3,13,3);</w:t>
+      </w:r>
+      <w:r>
+        <w:rPr>
+          <w:rFonts w:ascii="Consolas" w:eastAsia="Times New Roman" w:hAnsi="Consolas" w:cs="Courier New"/>
+          <w:color w:val="A9B7C6"/>
+          <w:sz w:val="20"/>
+          <w:szCs w:val="20"/>
+        </w:rPr>
+        <w:br/>
+        <w:t>Queue 0: closed</w:t>
+      </w:r>
+      <w:r>
+        <w:rPr>
+          <w:rFonts w:ascii="Consolas" w:eastAsia="Times New Roman" w:hAnsi="Consolas" w:cs="Courier New"/>
+          <w:color w:val="A9B7C6"/>
+          <w:sz w:val="20"/>
+          <w:szCs w:val="20"/>
+        </w:rPr>
+        <w:br/>
+        <w:t>Queue 1: closed</w:t>
+      </w:r>
+      <w:r>
+        <w:rPr>
+          <w:rFonts w:ascii="Consolas" w:eastAsia="Times New Roman" w:hAnsi="Consolas" w:cs="Courier New"/>
+          <w:color w:val="A9B7C6"/>
+          <w:sz w:val="20"/>
+          <w:szCs w:val="20"/>
+        </w:rPr>
+        <w:br/>
+      </w:r>
+      <w:r>
+        <w:rPr>
+          <w:rFonts w:ascii="Consolas" w:eastAsia="Times New Roman" w:hAnsi="Consolas" w:cs="Courier New"/>
+          <w:color w:val="A9B7C6"/>
+          <w:sz w:val="20"/>
+          <w:szCs w:val="20"/>
+        </w:rPr>
+        <w:br/>
+        <w:t>Time 6</w:t>
+      </w:r>
+      <w:r>
+        <w:rPr>
+          <w:rFonts w:ascii="Consolas" w:eastAsia="Times New Roman" w:hAnsi="Consolas" w:cs="Courier New"/>
+          <w:color w:val="A9B7C6"/>
+          <w:sz w:val="20"/>
+          <w:szCs w:val="20"/>
+        </w:rPr>
+        <w:br/>
+        <w:t>Waiting clients: (0,9,3);(1,28,4);(2,8,3);(3,13,3);</w:t>
+      </w:r>
+      <w:r>
+        <w:rPr>
+          <w:rFonts w:ascii="Consolas" w:eastAsia="Times New Roman" w:hAnsi="Consolas" w:cs="Courier New"/>
+          <w:color w:val="A9B7C6"/>
+          <w:sz w:val="20"/>
+          <w:szCs w:val="20"/>
+        </w:rPr>
+        <w:br/>
+        <w:t>Queue 0: closed</w:t>
+      </w:r>
+      <w:r>
+        <w:rPr>
+          <w:rFonts w:ascii="Consolas" w:eastAsia="Times New Roman" w:hAnsi="Consolas" w:cs="Courier New"/>
+          <w:color w:val="A9B7C6"/>
+          <w:sz w:val="20"/>
+          <w:szCs w:val="20"/>
+        </w:rPr>
+        <w:br/>
+        <w:t>Queue 1: closed</w:t>
+      </w:r>
+      <w:r>
+        <w:rPr>
+          <w:rFonts w:ascii="Consolas" w:eastAsia="Times New Roman" w:hAnsi="Consolas" w:cs="Courier New"/>
+          <w:color w:val="A9B7C6"/>
+          <w:sz w:val="20"/>
+          <w:szCs w:val="20"/>
+        </w:rPr>
+        <w:br/>
+      </w:r>
+      <w:r>
+        <w:rPr>
+          <w:rFonts w:ascii="Consolas" w:eastAsia="Times New Roman" w:hAnsi="Consolas" w:cs="Courier New"/>
+          <w:color w:val="A9B7C6"/>
+          <w:sz w:val="20"/>
+          <w:szCs w:val="20"/>
+        </w:rPr>
+        <w:br/>
+        <w:t>Time 7</w:t>
+      </w:r>
+      <w:r>
+        <w:rPr>
+          <w:rFonts w:ascii="Consolas" w:eastAsia="Times New Roman" w:hAnsi="Consolas" w:cs="Courier New"/>
+          <w:color w:val="A9B7C6"/>
+          <w:sz w:val="20"/>
+          <w:szCs w:val="20"/>
+        </w:rPr>
+        <w:br/>
+        <w:t>Waiting clients: (0,9,3);(1,28,4);(2,8,3);(3,13,3);</w:t>
+      </w:r>
+      <w:r>
+        <w:rPr>
+          <w:rFonts w:ascii="Consolas" w:eastAsia="Times New Roman" w:hAnsi="Consolas" w:cs="Courier New"/>
+          <w:color w:val="A9B7C6"/>
+          <w:sz w:val="20"/>
+          <w:szCs w:val="20"/>
+        </w:rPr>
+        <w:br/>
+        <w:t>Queue 0: closed</w:t>
+      </w:r>
+      <w:r>
+        <w:rPr>
+          <w:rFonts w:ascii="Consolas" w:eastAsia="Times New Roman" w:hAnsi="Consolas" w:cs="Courier New"/>
+          <w:color w:val="A9B7C6"/>
+          <w:sz w:val="20"/>
+          <w:szCs w:val="20"/>
+        </w:rPr>
+        <w:br/>
+      </w:r>
+      <w:r>
+        <w:rPr>
+          <w:rFonts w:ascii="Consolas" w:eastAsia="Times New Roman" w:hAnsi="Consolas" w:cs="Courier New"/>
+          <w:color w:val="A9B7C6"/>
+          <w:sz w:val="20"/>
+          <w:szCs w:val="20"/>
+        </w:rPr>
+        <w:lastRenderedPageBreak/>
+        <w:t>Queue 1: closed</w:t>
+      </w:r>
+      <w:r>
+        <w:rPr>
+          <w:rFonts w:ascii="Consolas" w:eastAsia="Times New Roman" w:hAnsi="Consolas" w:cs="Courier New"/>
+          <w:color w:val="A9B7C6"/>
+          <w:sz w:val="20"/>
+          <w:szCs w:val="20"/>
+        </w:rPr>
+        <w:br/>
+      </w:r>
+      <w:r>
+        <w:rPr>
+          <w:rFonts w:ascii="Consolas" w:eastAsia="Times New Roman" w:hAnsi="Consolas" w:cs="Courier New"/>
+          <w:color w:val="A9B7C6"/>
+          <w:sz w:val="20"/>
+          <w:szCs w:val="20"/>
+        </w:rPr>
+        <w:br/>
+        <w:t>Time 8</w:t>
+      </w:r>
+      <w:r>
+        <w:rPr>
+          <w:rFonts w:ascii="Consolas" w:eastAsia="Times New Roman" w:hAnsi="Consolas" w:cs="Courier New"/>
+          <w:color w:val="A9B7C6"/>
+          <w:sz w:val="20"/>
+          <w:szCs w:val="20"/>
+        </w:rPr>
+        <w:br/>
+        <w:t>Waiting clients: (0,9,3);(1,28,4);(3,13,3);</w:t>
+      </w:r>
+      <w:r>
+        <w:rPr>
+          <w:rFonts w:ascii="Consolas" w:eastAsia="Times New Roman" w:hAnsi="Consolas" w:cs="Courier New"/>
+          <w:color w:val="A9B7C6"/>
+          <w:sz w:val="20"/>
+          <w:szCs w:val="20"/>
+        </w:rPr>
+        <w:br/>
+        <w:t>Queue 0:(2,8,3);</w:t>
+      </w:r>
+      <w:r>
+        <w:rPr>
+          <w:rFonts w:ascii="Consolas" w:eastAsia="Times New Roman" w:hAnsi="Consolas" w:cs="Courier New"/>
+          <w:color w:val="A9B7C6"/>
+          <w:sz w:val="20"/>
+          <w:szCs w:val="20"/>
+        </w:rPr>
+        <w:br/>
+        <w:t>Queue 1: closed</w:t>
+      </w:r>
+      <w:r>
+        <w:rPr>
+          <w:rFonts w:ascii="Consolas" w:eastAsia="Times New Roman" w:hAnsi="Consolas" w:cs="Courier New"/>
+          <w:color w:val="A9B7C6"/>
+          <w:sz w:val="20"/>
+          <w:szCs w:val="20"/>
+        </w:rPr>
+        <w:br/>
+      </w:r>
+      <w:r>
+        <w:rPr>
+          <w:rFonts w:ascii="Consolas" w:eastAsia="Times New Roman" w:hAnsi="Consolas" w:cs="Courier New"/>
+          <w:color w:val="A9B7C6"/>
+          <w:sz w:val="20"/>
+          <w:szCs w:val="20"/>
+        </w:rPr>
+        <w:br/>
+        <w:t>Time 9</w:t>
+      </w:r>
+      <w:r>
+        <w:rPr>
+          <w:rFonts w:ascii="Consolas" w:eastAsia="Times New Roman" w:hAnsi="Consolas" w:cs="Courier New"/>
+          <w:color w:val="A9B7C6"/>
+          <w:sz w:val="20"/>
+          <w:szCs w:val="20"/>
+        </w:rPr>
+        <w:br/>
+        <w:t>Waiting clients: (1,28,4);(3,13,3);</w:t>
+      </w:r>
+      <w:r>
+        <w:rPr>
+          <w:rFonts w:ascii="Consolas" w:eastAsia="Times New Roman" w:hAnsi="Consolas" w:cs="Courier New"/>
+          <w:color w:val="A9B7C6"/>
+          <w:sz w:val="20"/>
+          <w:szCs w:val="20"/>
+        </w:rPr>
+        <w:br/>
+        <w:t>Queue 0:(2,8,3);</w:t>
+      </w:r>
+      <w:r>
+        <w:rPr>
+          <w:rFonts w:ascii="Consolas" w:eastAsia="Times New Roman" w:hAnsi="Consolas" w:cs="Courier New"/>
+          <w:color w:val="A9B7C6"/>
+          <w:sz w:val="20"/>
+          <w:szCs w:val="20"/>
+        </w:rPr>
+        <w:br/>
+        <w:t>Queue 1:(0,9,3);</w:t>
+      </w:r>
+      <w:r>
+        <w:rPr>
+          <w:rFonts w:ascii="Consolas" w:eastAsia="Times New Roman" w:hAnsi="Consolas" w:cs="Courier New"/>
+          <w:color w:val="A9B7C6"/>
+          <w:sz w:val="20"/>
+          <w:szCs w:val="20"/>
+        </w:rPr>
+        <w:br/>
+      </w:r>
+      <w:r>
+        <w:rPr>
+          <w:rFonts w:ascii="Consolas" w:eastAsia="Times New Roman" w:hAnsi="Consolas" w:cs="Courier New"/>
+          <w:color w:val="A9B7C6"/>
+          <w:sz w:val="20"/>
+          <w:szCs w:val="20"/>
+        </w:rPr>
+        <w:br/>
+        <w:t>Time 10</w:t>
+      </w:r>
+      <w:r>
+        <w:rPr>
+          <w:rFonts w:ascii="Consolas" w:eastAsia="Times New Roman" w:hAnsi="Consolas" w:cs="Courier New"/>
+          <w:color w:val="A9B7C6"/>
+          <w:sz w:val="20"/>
+          <w:szCs w:val="20"/>
+        </w:rPr>
+        <w:br/>
+        <w:t>Waiting clients: (1,28,4);(3,13,3);</w:t>
+      </w:r>
+      <w:r>
+        <w:rPr>
+          <w:rFonts w:ascii="Consolas" w:eastAsia="Times New Roman" w:hAnsi="Consolas" w:cs="Courier New"/>
+          <w:color w:val="A9B7C6"/>
+          <w:sz w:val="20"/>
+          <w:szCs w:val="20"/>
+        </w:rPr>
+        <w:br/>
+        <w:t>Queue 0:(2,8,3);</w:t>
+      </w:r>
+      <w:r>
+        <w:rPr>
+          <w:rFonts w:ascii="Consolas" w:eastAsia="Times New Roman" w:hAnsi="Consolas" w:cs="Courier New"/>
+          <w:color w:val="A9B7C6"/>
+          <w:sz w:val="20"/>
+          <w:szCs w:val="20"/>
+        </w:rPr>
+        <w:br/>
+        <w:t>Queue 1:(0,9,3);</w:t>
+      </w:r>
+      <w:r>
+        <w:rPr>
+          <w:rFonts w:ascii="Consolas" w:eastAsia="Times New Roman" w:hAnsi="Consolas" w:cs="Courier New"/>
+          <w:color w:val="A9B7C6"/>
+          <w:sz w:val="20"/>
+          <w:szCs w:val="20"/>
+        </w:rPr>
+        <w:br/>
+      </w:r>
+      <w:r>
+        <w:rPr>
+          <w:rFonts w:ascii="Consolas" w:eastAsia="Times New Roman" w:hAnsi="Consolas" w:cs="Courier New"/>
+          <w:color w:val="A9B7C6"/>
+          <w:sz w:val="20"/>
+          <w:szCs w:val="20"/>
+        </w:rPr>
+        <w:br/>
+      </w:r>
+    </w:p>
+    <w:p>
+      <w:pPr>
+        <w:shd w:val="clear" w:color="auto" w:fill="2B2B2B"/>
+        <w:tabs>
+          <w:tab w:val="left" w:pos="916"/>
+          <w:tab w:val="left" w:pos="1832"/>
+          <w:tab w:val="left" w:pos="2748"/>
+          <w:tab w:val="left" w:pos="3664"/>
+          <w:tab w:val="left" w:pos="4580"/>
+          <w:tab w:val="left" w:pos="5496"/>
+          <w:tab w:val="left" w:pos="6412"/>
+          <w:tab w:val="left" w:pos="7328"/>
+          <w:tab w:val="left" w:pos="8244"/>
+          <w:tab w:val="left" w:pos="9160"/>
+          <w:tab w:val="left" w:pos="10076"/>
+          <w:tab w:val="left" w:pos="10992"/>
+          <w:tab w:val="left" w:pos="11908"/>
+          <w:tab w:val="left" w:pos="12824"/>
+          <w:tab w:val="left" w:pos="13740"/>
+          <w:tab w:val="left" w:pos="14656"/>
+        </w:tabs>
+        <w:spacing w:after="0" w:line="240" w:lineRule="auto"/>
+        <w:rPr>
+          <w:rFonts w:ascii="Consolas" w:eastAsia="Times New Roman" w:hAnsi="Consolas" w:cs="Courier New"/>
+          <w:color w:val="A9B7C6"/>
+          <w:sz w:val="20"/>
+          <w:szCs w:val="20"/>
+        </w:rPr>
+      </w:pPr>
+      <w:r>
+        <w:rPr>
+          <w:rFonts w:ascii="Consolas" w:eastAsia="Times New Roman" w:hAnsi="Consolas" w:cs="Courier New"/>
+          <w:color w:val="A9B7C6"/>
+          <w:sz w:val="20"/>
+          <w:szCs w:val="20"/>
+        </w:rPr>
+        <w:t>Time 11</w:t>
+      </w:r>
+      <w:r>
+        <w:rPr>
+          <w:rFonts w:ascii="Consolas" w:eastAsia="Times New Roman" w:hAnsi="Consolas" w:cs="Courier New"/>
+          <w:color w:val="A9B7C6"/>
+          <w:sz w:val="20"/>
+          <w:szCs w:val="20"/>
+        </w:rPr>
+        <w:br/>
+        <w:t>Waiting clients: (1,28,4);(3,13,3);</w:t>
+      </w:r>
+      <w:r>
+        <w:rPr>
+          <w:rFonts w:ascii="Consolas" w:eastAsia="Times New Roman" w:hAnsi="Consolas" w:cs="Courier New"/>
+          <w:color w:val="A9B7C6"/>
+          <w:sz w:val="20"/>
+          <w:szCs w:val="20"/>
+        </w:rPr>
+        <w:br/>
+        <w:t>Queue 0: closed</w:t>
+      </w:r>
+      <w:r>
+        <w:rPr>
+          <w:rFonts w:ascii="Consolas" w:eastAsia="Times New Roman" w:hAnsi="Consolas" w:cs="Courier New"/>
+          <w:color w:val="A9B7C6"/>
+          <w:sz w:val="20"/>
+          <w:szCs w:val="20"/>
+        </w:rPr>
+        <w:br/>
+        <w:t>Queue 1:(0,9,3);</w:t>
+      </w:r>
+      <w:r>
+        <w:rPr>
+          <w:rFonts w:ascii="Consolas" w:eastAsia="Times New Roman" w:hAnsi="Consolas" w:cs="Courier New"/>
+          <w:color w:val="A9B7C6"/>
+          <w:sz w:val="20"/>
+          <w:szCs w:val="20"/>
+        </w:rPr>
+        <w:br/>
+      </w:r>
+      <w:r>
+        <w:rPr>
+          <w:rFonts w:ascii="Consolas" w:eastAsia="Times New Roman" w:hAnsi="Consolas" w:cs="Courier New"/>
+          <w:color w:val="A9B7C6"/>
+          <w:sz w:val="20"/>
+          <w:szCs w:val="20"/>
+        </w:rPr>
+        <w:br/>
+        <w:t>Time 12</w:t>
+      </w:r>
+      <w:r>
+        <w:rPr>
+          <w:rFonts w:ascii="Consolas" w:eastAsia="Times New Roman" w:hAnsi="Consolas" w:cs="Courier New"/>
+          <w:color w:val="A9B7C6"/>
+          <w:sz w:val="20"/>
+          <w:szCs w:val="20"/>
+        </w:rPr>
+        <w:br/>
+        <w:t>Waiting clients: (1,28,4);(3,13,3);</w:t>
+      </w:r>
+      <w:r>
+        <w:rPr>
+          <w:rFonts w:ascii="Consolas" w:eastAsia="Times New Roman" w:hAnsi="Consolas" w:cs="Courier New"/>
+          <w:color w:val="A9B7C6"/>
+          <w:sz w:val="20"/>
+          <w:szCs w:val="20"/>
+        </w:rPr>
+        <w:br/>
+        <w:t>Queue 0: closed</w:t>
+      </w:r>
+      <w:r>
+        <w:rPr>
+          <w:rFonts w:ascii="Consolas" w:eastAsia="Times New Roman" w:hAnsi="Consolas" w:cs="Courier New"/>
+          <w:color w:val="A9B7C6"/>
+          <w:sz w:val="20"/>
+          <w:szCs w:val="20"/>
+        </w:rPr>
+        <w:br/>
+        <w:t>Queue 1: closed</w:t>
+      </w:r>
+      <w:r>
+        <w:rPr>
+          <w:rFonts w:ascii="Consolas" w:eastAsia="Times New Roman" w:hAnsi="Consolas" w:cs="Courier New"/>
+          <w:color w:val="A9B7C6"/>
+          <w:sz w:val="20"/>
+          <w:szCs w:val="20"/>
+        </w:rPr>
+        <w:br/>
+      </w:r>
+      <w:r>
+        <w:rPr>
+          <w:rFonts w:ascii="Consolas" w:eastAsia="Times New Roman" w:hAnsi="Consolas" w:cs="Courier New"/>
+          <w:color w:val="A9B7C6"/>
+          <w:sz w:val="20"/>
+          <w:szCs w:val="20"/>
+        </w:rPr>
+        <w:br/>
+        <w:t>Time 13</w:t>
+      </w:r>
+      <w:r>
+        <w:rPr>
+          <w:rFonts w:ascii="Consolas" w:eastAsia="Times New Roman" w:hAnsi="Consolas" w:cs="Courier New"/>
+          <w:color w:val="A9B7C6"/>
+          <w:sz w:val="20"/>
+          <w:szCs w:val="20"/>
+        </w:rPr>
+        <w:br/>
+        <w:t>Waiting clients: (1,28,4);</w:t>
+      </w:r>
+      <w:r>
+        <w:rPr>
+          <w:rFonts w:ascii="Consolas" w:eastAsia="Times New Roman" w:hAnsi="Consolas" w:cs="Courier New"/>
+          <w:color w:val="A9B7C6"/>
+          <w:sz w:val="20"/>
+          <w:szCs w:val="20"/>
+        </w:rPr>
+        <w:br/>
+        <w:t>Queue 0:(3,13,3);</w:t>
+      </w:r>
+      <w:r>
+        <w:rPr>
+          <w:rFonts w:ascii="Consolas" w:eastAsia="Times New Roman" w:hAnsi="Consolas" w:cs="Courier New"/>
+          <w:color w:val="A9B7C6"/>
+          <w:sz w:val="20"/>
+          <w:szCs w:val="20"/>
+        </w:rPr>
+        <w:br/>
+        <w:t>Queue 1: closed</w:t>
+      </w:r>
+      <w:r>
+        <w:rPr>
+          <w:rFonts w:ascii="Consolas" w:eastAsia="Times New Roman" w:hAnsi="Consolas" w:cs="Courier New"/>
+          <w:color w:val="A9B7C6"/>
+          <w:sz w:val="20"/>
+          <w:szCs w:val="20"/>
+        </w:rPr>
+        <w:br/>
+      </w:r>
+      <w:r>
+        <w:rPr>
+          <w:rFonts w:ascii="Consolas" w:eastAsia="Times New Roman" w:hAnsi="Consolas" w:cs="Courier New"/>
+          <w:color w:val="A9B7C6"/>
+          <w:sz w:val="20"/>
+          <w:szCs w:val="20"/>
+        </w:rPr>
+        <w:br/>
+        <w:t>Time 14</w:t>
+      </w:r>
+      <w:r>
+        <w:rPr>
+          <w:rFonts w:ascii="Consolas" w:eastAsia="Times New Roman" w:hAnsi="Consolas" w:cs="Courier New"/>
+          <w:color w:val="A9B7C6"/>
+          <w:sz w:val="20"/>
+          <w:szCs w:val="20"/>
+        </w:rPr>
+        <w:br/>
+        <w:t>Waiting clients: (1,28,4);</w:t>
+      </w:r>
+      <w:r>
+        <w:rPr>
+          <w:rFonts w:ascii="Consolas" w:eastAsia="Times New Roman" w:hAnsi="Consolas" w:cs="Courier New"/>
+          <w:color w:val="A9B7C6"/>
+          <w:sz w:val="20"/>
+          <w:szCs w:val="20"/>
+        </w:rPr>
+        <w:br/>
+        <w:t>Queue 0:(3,13,3);</w:t>
+      </w:r>
+      <w:r>
+        <w:rPr>
+          <w:rFonts w:ascii="Consolas" w:eastAsia="Times New Roman" w:hAnsi="Consolas" w:cs="Courier New"/>
+          <w:color w:val="A9B7C6"/>
+          <w:sz w:val="20"/>
+          <w:szCs w:val="20"/>
+        </w:rPr>
+        <w:br/>
+        <w:t>Queue 1: closed</w:t>
+      </w:r>
+      <w:r>
+        <w:rPr>
+          <w:rFonts w:ascii="Consolas" w:eastAsia="Times New Roman" w:hAnsi="Consolas" w:cs="Courier New"/>
+          <w:color w:val="A9B7C6"/>
+          <w:sz w:val="20"/>
+          <w:szCs w:val="20"/>
+        </w:rPr>
+        <w:br/>
+      </w:r>
+      <w:r>
+        <w:rPr>
+          <w:rFonts w:ascii="Consolas" w:eastAsia="Times New Roman" w:hAnsi="Consolas" w:cs="Courier New"/>
+          <w:color w:val="A9B7C6"/>
+          <w:sz w:val="20"/>
+          <w:szCs w:val="20"/>
+        </w:rPr>
+        <w:br/>
+        <w:t>Time 15</w:t>
+      </w:r>
+      <w:r>
+        <w:rPr>
+          <w:rFonts w:ascii="Consolas" w:eastAsia="Times New Roman" w:hAnsi="Consolas" w:cs="Courier New"/>
+          <w:color w:val="A9B7C6"/>
+          <w:sz w:val="20"/>
+          <w:szCs w:val="20"/>
+        </w:rPr>
+        <w:br/>
+        <w:t>Waiting clients: (1,28,4);</w:t>
+      </w:r>
+      <w:r>
+        <w:rPr>
+          <w:rFonts w:ascii="Consolas" w:eastAsia="Times New Roman" w:hAnsi="Consolas" w:cs="Courier New"/>
+          <w:color w:val="A9B7C6"/>
+          <w:sz w:val="20"/>
+          <w:szCs w:val="20"/>
+        </w:rPr>
+        <w:br/>
+        <w:t>Queue 0:(3,13,3);</w:t>
+      </w:r>
+      <w:r>
+        <w:rPr>
+          <w:rFonts w:ascii="Consolas" w:eastAsia="Times New Roman" w:hAnsi="Consolas" w:cs="Courier New"/>
+          <w:color w:val="A9B7C6"/>
+          <w:sz w:val="20"/>
+          <w:szCs w:val="20"/>
+        </w:rPr>
+        <w:br/>
+        <w:t>Queue 1: closed</w:t>
+      </w:r>
+      <w:r>
+        <w:rPr>
+          <w:rFonts w:ascii="Consolas" w:eastAsia="Times New Roman" w:hAnsi="Consolas" w:cs="Courier New"/>
+          <w:color w:val="A9B7C6"/>
+          <w:sz w:val="20"/>
+          <w:szCs w:val="20"/>
+        </w:rPr>
+        <w:br/>
+      </w:r>
+      <w:r>
+        <w:rPr>
+          <w:rFonts w:ascii="Consolas" w:eastAsia="Times New Roman" w:hAnsi="Consolas" w:cs="Courier New"/>
+          <w:color w:val="A9B7C6"/>
+          <w:sz w:val="20"/>
+          <w:szCs w:val="20"/>
+        </w:rPr>
+        <w:br/>
+        <w:t>Time 16</w:t>
+      </w:r>
+      <w:r>
+        <w:rPr>
+          <w:rFonts w:ascii="Consolas" w:eastAsia="Times New Roman" w:hAnsi="Consolas" w:cs="Courier New"/>
+          <w:color w:val="A9B7C6"/>
+          <w:sz w:val="20"/>
+          <w:szCs w:val="20"/>
+        </w:rPr>
+        <w:br/>
+        <w:t>Waiting clients: (1,28,4);</w:t>
+      </w:r>
+      <w:r>
+        <w:rPr>
+          <w:rFonts w:ascii="Consolas" w:eastAsia="Times New Roman" w:hAnsi="Consolas" w:cs="Courier New"/>
+          <w:color w:val="A9B7C6"/>
+          <w:sz w:val="20"/>
+          <w:szCs w:val="20"/>
+        </w:rPr>
+        <w:br/>
+        <w:t>Queue 0: closed</w:t>
+      </w:r>
+      <w:r>
+        <w:rPr>
+          <w:rFonts w:ascii="Consolas" w:eastAsia="Times New Roman" w:hAnsi="Consolas" w:cs="Courier New"/>
+          <w:color w:val="A9B7C6"/>
+          <w:sz w:val="20"/>
+          <w:szCs w:val="20"/>
+        </w:rPr>
+        <w:br/>
+        <w:t>Queue 1: closed</w:t>
+      </w:r>
+      <w:r>
+        <w:rPr>
+          <w:rFonts w:ascii="Consolas" w:eastAsia="Times New Roman" w:hAnsi="Consolas" w:cs="Courier New"/>
+          <w:color w:val="A9B7C6"/>
+          <w:sz w:val="20"/>
+          <w:szCs w:val="20"/>
+        </w:rPr>
+        <w:br/>
+      </w:r>
+      <w:r>
+        <w:rPr>
+          <w:rFonts w:ascii="Consolas" w:eastAsia="Times New Roman" w:hAnsi="Consolas" w:cs="Courier New"/>
+          <w:color w:val="A9B7C6"/>
+          <w:sz w:val="20"/>
+          <w:szCs w:val="20"/>
+        </w:rPr>
+        <w:br/>
+        <w:t>Time 17</w:t>
+      </w:r>
+      <w:r>
+        <w:rPr>
+          <w:rFonts w:ascii="Consolas" w:eastAsia="Times New Roman" w:hAnsi="Consolas" w:cs="Courier New"/>
+          <w:color w:val="A9B7C6"/>
+          <w:sz w:val="20"/>
+          <w:szCs w:val="20"/>
+        </w:rPr>
+        <w:br/>
+        <w:t>Waiting clients: (1,28,4);</w:t>
+      </w:r>
+      <w:r>
+        <w:rPr>
+          <w:rFonts w:ascii="Consolas" w:eastAsia="Times New Roman" w:hAnsi="Consolas" w:cs="Courier New"/>
+          <w:color w:val="A9B7C6"/>
+          <w:sz w:val="20"/>
+          <w:szCs w:val="20"/>
+        </w:rPr>
+        <w:br/>
+        <w:t>Queue 0: closed</w:t>
+      </w:r>
+      <w:r>
+        <w:rPr>
+          <w:rFonts w:ascii="Consolas" w:eastAsia="Times New Roman" w:hAnsi="Consolas" w:cs="Courier New"/>
+          <w:color w:val="A9B7C6"/>
+          <w:sz w:val="20"/>
+          <w:szCs w:val="20"/>
+        </w:rPr>
+        <w:br/>
+        <w:t>Queue 1: closed</w:t>
+      </w:r>
+      <w:r>
+        <w:rPr>
+          <w:rFonts w:ascii="Consolas" w:eastAsia="Times New Roman" w:hAnsi="Consolas" w:cs="Courier New"/>
+          <w:color w:val="A9B7C6"/>
+          <w:sz w:val="20"/>
+          <w:szCs w:val="20"/>
+        </w:rPr>
+        <w:br/>
+      </w:r>
+      <w:r>
+        <w:rPr>
+          <w:rFonts w:ascii="Consolas" w:eastAsia="Times New Roman" w:hAnsi="Consolas" w:cs="Courier New"/>
+          <w:color w:val="A9B7C6"/>
+          <w:sz w:val="20"/>
+          <w:szCs w:val="20"/>
+        </w:rPr>
+        <w:br/>
+        <w:t>Time 18</w:t>
+      </w:r>
+      <w:r>
+        <w:rPr>
+          <w:rFonts w:ascii="Consolas" w:eastAsia="Times New Roman" w:hAnsi="Consolas" w:cs="Courier New"/>
+          <w:color w:val="A9B7C6"/>
+          <w:sz w:val="20"/>
+          <w:szCs w:val="20"/>
+        </w:rPr>
+        <w:br/>
+        <w:t>Waiting clients: (1,28,4);</w:t>
+      </w:r>
+      <w:r>
+        <w:rPr>
+          <w:rFonts w:ascii="Consolas" w:eastAsia="Times New Roman" w:hAnsi="Consolas" w:cs="Courier New"/>
+          <w:color w:val="A9B7C6"/>
+          <w:sz w:val="20"/>
+          <w:szCs w:val="20"/>
+        </w:rPr>
+        <w:br/>
+        <w:t>Queue 0: closed</w:t>
+      </w:r>
+      <w:r>
+        <w:rPr>
+          <w:rFonts w:ascii="Consolas" w:eastAsia="Times New Roman" w:hAnsi="Consolas" w:cs="Courier New"/>
+          <w:color w:val="A9B7C6"/>
+          <w:sz w:val="20"/>
+          <w:szCs w:val="20"/>
+        </w:rPr>
+        <w:br/>
+      </w:r>
+      <w:r>
+        <w:rPr>
+          <w:rFonts w:ascii="Consolas" w:eastAsia="Times New Roman" w:hAnsi="Consolas" w:cs="Courier New"/>
+          <w:color w:val="A9B7C6"/>
+          <w:sz w:val="20"/>
+          <w:szCs w:val="20"/>
+        </w:rPr>
+        <w:lastRenderedPageBreak/>
+        <w:t>Queue 1: closed</w:t>
+      </w:r>
+      <w:r>
+        <w:rPr>
+          <w:rFonts w:ascii="Consolas" w:eastAsia="Times New Roman" w:hAnsi="Consolas" w:cs="Courier New"/>
+          <w:color w:val="A9B7C6"/>
+          <w:sz w:val="20"/>
+          <w:szCs w:val="20"/>
+        </w:rPr>
+        <w:br/>
+      </w:r>
+      <w:r>
+        <w:rPr>
+          <w:rFonts w:ascii="Consolas" w:eastAsia="Times New Roman" w:hAnsi="Consolas" w:cs="Courier New"/>
+          <w:color w:val="A9B7C6"/>
+          <w:sz w:val="20"/>
+          <w:szCs w:val="20"/>
+        </w:rPr>
+        <w:br/>
+        <w:t>Time 19</w:t>
+      </w:r>
+      <w:r>
+        <w:rPr>
+          <w:rFonts w:ascii="Consolas" w:eastAsia="Times New Roman" w:hAnsi="Consolas" w:cs="Courier New"/>
+          <w:color w:val="A9B7C6"/>
+          <w:sz w:val="20"/>
+          <w:szCs w:val="20"/>
+        </w:rPr>
+        <w:br/>
+        <w:t>Waiting clients: (1,28,4);</w:t>
+      </w:r>
+      <w:r>
+        <w:rPr>
+          <w:rFonts w:ascii="Consolas" w:eastAsia="Times New Roman" w:hAnsi="Consolas" w:cs="Courier New"/>
+          <w:color w:val="A9B7C6"/>
+          <w:sz w:val="20"/>
+          <w:szCs w:val="20"/>
+        </w:rPr>
+        <w:br/>
+        <w:t>Queue 0: closed</w:t>
+      </w:r>
+      <w:r>
+        <w:rPr>
+          <w:rFonts w:ascii="Consolas" w:eastAsia="Times New Roman" w:hAnsi="Consolas" w:cs="Courier New"/>
+          <w:color w:val="A9B7C6"/>
+          <w:sz w:val="20"/>
+          <w:szCs w:val="20"/>
+        </w:rPr>
+        <w:br/>
+        <w:t>Queue 1: closed</w:t>
+      </w:r>
+      <w:r>
+        <w:rPr>
+          <w:rFonts w:ascii="Consolas" w:eastAsia="Times New Roman" w:hAnsi="Consolas" w:cs="Courier New"/>
+          <w:color w:val="A9B7C6"/>
+          <w:sz w:val="20"/>
+          <w:szCs w:val="20"/>
+        </w:rPr>
+        <w:br/>
+      </w:r>
+      <w:r>
+        <w:rPr>
+          <w:rFonts w:ascii="Consolas" w:eastAsia="Times New Roman" w:hAnsi="Consolas" w:cs="Courier New"/>
+          <w:color w:val="A9B7C6"/>
+          <w:sz w:val="20"/>
+          <w:szCs w:val="20"/>
+        </w:rPr>
+        <w:br/>
+        <w:t>Time 20</w:t>
+      </w:r>
+      <w:r>
+        <w:rPr>
+          <w:rFonts w:ascii="Consolas" w:eastAsia="Times New Roman" w:hAnsi="Consolas" w:cs="Courier New"/>
+          <w:color w:val="A9B7C6"/>
+          <w:sz w:val="20"/>
+          <w:szCs w:val="20"/>
+        </w:rPr>
+        <w:br/>
+        <w:t>Waiting clients: (1,28,4);</w:t>
+      </w:r>
+      <w:r>
+        <w:rPr>
+          <w:rFonts w:ascii="Consolas" w:eastAsia="Times New Roman" w:hAnsi="Consolas" w:cs="Courier New"/>
+          <w:color w:val="A9B7C6"/>
+          <w:sz w:val="20"/>
+          <w:szCs w:val="20"/>
+        </w:rPr>
+        <w:br/>
+        <w:t>Queue 0: closed</w:t>
+      </w:r>
+      <w:r>
+        <w:rPr>
+          <w:rFonts w:ascii="Consolas" w:eastAsia="Times New Roman" w:hAnsi="Consolas" w:cs="Courier New"/>
+          <w:color w:val="A9B7C6"/>
+          <w:sz w:val="20"/>
+          <w:szCs w:val="20"/>
+        </w:rPr>
+        <w:br/>
+        <w:t>Queue 1: closed</w:t>
+      </w:r>
+      <w:r>
+        <w:rPr>
+          <w:rFonts w:ascii="Consolas" w:eastAsia="Times New Roman" w:hAnsi="Consolas" w:cs="Courier New"/>
+          <w:color w:val="A9B7C6"/>
+          <w:sz w:val="20"/>
+          <w:szCs w:val="20"/>
+        </w:rPr>
+        <w:br/>
+      </w:r>
+      <w:r>
+        <w:rPr>
+          <w:rFonts w:ascii="Consolas" w:eastAsia="Times New Roman" w:hAnsi="Consolas" w:cs="Courier New"/>
+          <w:color w:val="A9B7C6"/>
+          <w:sz w:val="20"/>
+          <w:szCs w:val="20"/>
+        </w:rPr>
+        <w:br/>
+        <w:t>Time 21</w:t>
+      </w:r>
+      <w:r>
+        <w:rPr>
+          <w:rFonts w:ascii="Consolas" w:eastAsia="Times New Roman" w:hAnsi="Consolas" w:cs="Courier New"/>
+          <w:color w:val="A9B7C6"/>
+          <w:sz w:val="20"/>
+          <w:szCs w:val="20"/>
+        </w:rPr>
+        <w:br/>
+        <w:t>Waiting clients: (1,28,4);</w:t>
+      </w:r>
+    </w:p>
+    <w:p>
+      <w:pPr>
+        <w:shd w:val="clear" w:color="auto" w:fill="2B2B2B"/>
+        <w:tabs>
+          <w:tab w:val="left" w:pos="916"/>
+          <w:tab w:val="left" w:pos="1832"/>
+          <w:tab w:val="left" w:pos="2748"/>
+          <w:tab w:val="left" w:pos="3664"/>
+          <w:tab w:val="left" w:pos="4580"/>
+          <w:tab w:val="left" w:pos="5496"/>
+          <w:tab w:val="left" w:pos="6412"/>
+          <w:tab w:val="left" w:pos="7328"/>
+          <w:tab w:val="left" w:pos="8244"/>
+          <w:tab w:val="left" w:pos="9160"/>
+          <w:tab w:val="left" w:pos="10076"/>
+          <w:tab w:val="left" w:pos="10992"/>
+          <w:tab w:val="left" w:pos="11908"/>
+          <w:tab w:val="left" w:pos="12824"/>
+          <w:tab w:val="left" w:pos="13740"/>
+          <w:tab w:val="left" w:pos="14656"/>
+        </w:tabs>
+        <w:spacing w:after="0" w:line="240" w:lineRule="auto"/>
+        <w:rPr>
+          <w:rFonts w:ascii="Consolas" w:eastAsia="Times New Roman" w:hAnsi="Consolas" w:cs="Courier New"/>
+          <w:color w:val="A9B7C6"/>
+          <w:sz w:val="20"/>
+          <w:szCs w:val="20"/>
+        </w:rPr>
+      </w:pPr>
+    </w:p>
+    <w:p>
+      <w:pPr>
+        <w:shd w:val="clear" w:color="auto" w:fill="2B2B2B"/>
+        <w:tabs>
+          <w:tab w:val="left" w:pos="916"/>
+          <w:tab w:val="left" w:pos="1832"/>
+          <w:tab w:val="left" w:pos="2748"/>
+          <w:tab w:val="left" w:pos="3664"/>
+          <w:tab w:val="left" w:pos="4580"/>
+          <w:tab w:val="left" w:pos="5496"/>
+          <w:tab w:val="left" w:pos="6412"/>
+          <w:tab w:val="left" w:pos="7328"/>
+          <w:tab w:val="left" w:pos="8244"/>
+          <w:tab w:val="left" w:pos="9160"/>
+          <w:tab w:val="left" w:pos="10076"/>
+          <w:tab w:val="left" w:pos="10992"/>
+          <w:tab w:val="left" w:pos="11908"/>
+          <w:tab w:val="left" w:pos="12824"/>
+          <w:tab w:val="left" w:pos="13740"/>
+          <w:tab w:val="left" w:pos="14656"/>
+        </w:tabs>
+        <w:spacing w:after="0" w:line="240" w:lineRule="auto"/>
+        <w:rPr>
+          <w:rFonts w:ascii="Consolas" w:eastAsia="Times New Roman" w:hAnsi="Consolas" w:cs="Courier New"/>
+          <w:color w:val="A9B7C6"/>
+          <w:sz w:val="20"/>
+          <w:szCs w:val="20"/>
+        </w:rPr>
+      </w:pPr>
+    </w:p>
+    <w:p>
+      <w:pPr>
+        <w:shd w:val="clear" w:color="auto" w:fill="2B2B2B"/>
+        <w:tabs>
+          <w:tab w:val="left" w:pos="916"/>
+          <w:tab w:val="left" w:pos="1832"/>
+          <w:tab w:val="left" w:pos="2748"/>
+          <w:tab w:val="left" w:pos="3664"/>
+          <w:tab w:val="left" w:pos="4580"/>
+          <w:tab w:val="left" w:pos="5496"/>
+          <w:tab w:val="left" w:pos="6412"/>
+          <w:tab w:val="left" w:pos="7328"/>
+          <w:tab w:val="left" w:pos="8244"/>
+          <w:tab w:val="left" w:pos="9160"/>
+          <w:tab w:val="left" w:pos="10076"/>
+          <w:tab w:val="left" w:pos="10992"/>
+          <w:tab w:val="left" w:pos="11908"/>
+          <w:tab w:val="left" w:pos="12824"/>
+          <w:tab w:val="left" w:pos="13740"/>
+          <w:tab w:val="left" w:pos="14656"/>
+        </w:tabs>
+        <w:spacing w:after="0" w:line="240" w:lineRule="auto"/>
+        <w:rPr>
+          <w:rFonts w:ascii="Consolas" w:eastAsia="Times New Roman" w:hAnsi="Consolas" w:cs="Courier New"/>
+          <w:color w:val="A9B7C6"/>
+          <w:sz w:val="20"/>
+          <w:szCs w:val="20"/>
+        </w:rPr>
+      </w:pPr>
+      <w:r>
+        <w:rPr>
+          <w:rFonts w:ascii="Consolas" w:eastAsia="Times New Roman" w:hAnsi="Consolas" w:cs="Courier New"/>
+          <w:color w:val="A9B7C6"/>
+          <w:sz w:val="20"/>
+          <w:szCs w:val="20"/>
+        </w:rPr>
+        <w:br/>
+        <w:t>Queue 0: closed</w:t>
+      </w:r>
+      <w:r>
+        <w:rPr>
+          <w:rFonts w:ascii="Consolas" w:eastAsia="Times New Roman" w:hAnsi="Consolas" w:cs="Courier New"/>
+          <w:color w:val="A9B7C6"/>
+          <w:sz w:val="20"/>
+          <w:szCs w:val="20"/>
+        </w:rPr>
+        <w:br/>
+        <w:t>Queue 1: closed</w:t>
+      </w:r>
+    </w:p>
+    <w:p>
+      <w:pPr>
+        <w:shd w:val="clear" w:color="auto" w:fill="2B2B2B"/>
+        <w:tabs>
+          <w:tab w:val="left" w:pos="916"/>
+          <w:tab w:val="left" w:pos="1832"/>
+          <w:tab w:val="left" w:pos="2748"/>
+          <w:tab w:val="left" w:pos="3664"/>
+          <w:tab w:val="left" w:pos="4580"/>
+          <w:tab w:val="left" w:pos="5496"/>
+          <w:tab w:val="left" w:pos="6412"/>
+          <w:tab w:val="left" w:pos="7328"/>
+          <w:tab w:val="left" w:pos="8244"/>
+          <w:tab w:val="left" w:pos="9160"/>
+          <w:tab w:val="left" w:pos="10076"/>
+          <w:tab w:val="left" w:pos="10992"/>
+          <w:tab w:val="left" w:pos="11908"/>
+          <w:tab w:val="left" w:pos="12824"/>
+          <w:tab w:val="left" w:pos="13740"/>
+          <w:tab w:val="left" w:pos="14656"/>
+        </w:tabs>
+        <w:spacing w:after="0" w:line="240" w:lineRule="auto"/>
+        <w:rPr>
+          <w:rFonts w:ascii="Consolas" w:eastAsia="Times New Roman" w:hAnsi="Consolas" w:cs="Courier New"/>
+          <w:color w:val="A9B7C6"/>
+          <w:sz w:val="20"/>
+          <w:szCs w:val="20"/>
+        </w:rPr>
+      </w:pPr>
+      <w:r>
+        <w:rPr>
+          <w:rFonts w:ascii="Consolas" w:eastAsia="Times New Roman" w:hAnsi="Consolas" w:cs="Courier New"/>
+          <w:color w:val="A9B7C6"/>
+          <w:sz w:val="20"/>
+          <w:szCs w:val="20"/>
+        </w:rPr>
+        <w:br/>
+      </w:r>
+      <w:r>
+        <w:rPr>
+          <w:rFonts w:ascii="Consolas" w:eastAsia="Times New Roman" w:hAnsi="Consolas" w:cs="Courier New"/>
+          <w:color w:val="A9B7C6"/>
+          <w:sz w:val="20"/>
+          <w:szCs w:val="20"/>
+        </w:rPr>
+        <w:br/>
+        <w:t>Time 22</w:t>
+      </w:r>
+      <w:r>
+        <w:rPr>
+          <w:rFonts w:ascii="Consolas" w:eastAsia="Times New Roman" w:hAnsi="Consolas" w:cs="Courier New"/>
+          <w:color w:val="A9B7C6"/>
+          <w:sz w:val="20"/>
+          <w:szCs w:val="20"/>
+        </w:rPr>
+        <w:br/>
+        <w:t>Waiting clients: (1,28,4);</w:t>
+      </w:r>
+      <w:r>
+        <w:rPr>
+          <w:rFonts w:ascii="Consolas" w:eastAsia="Times New Roman" w:hAnsi="Consolas" w:cs="Courier New"/>
+          <w:color w:val="A9B7C6"/>
+          <w:sz w:val="20"/>
+          <w:szCs w:val="20"/>
+        </w:rPr>
+        <w:br/>
+        <w:t>Queue 0: closed</w:t>
+      </w:r>
+      <w:r>
+        <w:rPr>
+          <w:rFonts w:ascii="Consolas" w:eastAsia="Times New Roman" w:hAnsi="Consolas" w:cs="Courier New"/>
+          <w:color w:val="A9B7C6"/>
+          <w:sz w:val="20"/>
+          <w:szCs w:val="20"/>
+        </w:rPr>
+        <w:br/>
+        <w:t>Queue 1: closed</w:t>
+      </w:r>
+      <w:r>
+        <w:rPr>
+          <w:rFonts w:ascii="Consolas" w:eastAsia="Times New Roman" w:hAnsi="Consolas" w:cs="Courier New"/>
+          <w:color w:val="A9B7C6"/>
+          <w:sz w:val="20"/>
+          <w:szCs w:val="20"/>
+        </w:rPr>
+        <w:br/>
+      </w:r>
+      <w:r>
+        <w:rPr>
+          <w:rFonts w:ascii="Consolas" w:eastAsia="Times New Roman" w:hAnsi="Consolas" w:cs="Courier New"/>
+          <w:color w:val="A9B7C6"/>
+          <w:sz w:val="20"/>
+          <w:szCs w:val="20"/>
+        </w:rPr>
+        <w:br/>
+        <w:t>Time 23</w:t>
+      </w:r>
+      <w:r>
+        <w:rPr>
+          <w:rFonts w:ascii="Consolas" w:eastAsia="Times New Roman" w:hAnsi="Consolas" w:cs="Courier New"/>
+          <w:color w:val="A9B7C6"/>
+          <w:sz w:val="20"/>
+          <w:szCs w:val="20"/>
+        </w:rPr>
+        <w:br/>
+        <w:t>Waiting clients: (1,28,4);</w:t>
+      </w:r>
+      <w:r>
+        <w:rPr>
+          <w:rFonts w:ascii="Consolas" w:eastAsia="Times New Roman" w:hAnsi="Consolas" w:cs="Courier New"/>
+          <w:color w:val="A9B7C6"/>
+          <w:sz w:val="20"/>
+          <w:szCs w:val="20"/>
+        </w:rPr>
+        <w:br/>
+        <w:t>Queue 0: closed</w:t>
+      </w:r>
+      <w:r>
+        <w:rPr>
+          <w:rFonts w:ascii="Consolas" w:eastAsia="Times New Roman" w:hAnsi="Consolas" w:cs="Courier New"/>
+          <w:color w:val="A9B7C6"/>
+          <w:sz w:val="20"/>
+          <w:szCs w:val="20"/>
+        </w:rPr>
+        <w:br/>
+        <w:t>Queue 1: closed</w:t>
+      </w:r>
+      <w:r>
+        <w:rPr>
+          <w:rFonts w:ascii="Consolas" w:eastAsia="Times New Roman" w:hAnsi="Consolas" w:cs="Courier New"/>
+          <w:color w:val="A9B7C6"/>
+          <w:sz w:val="20"/>
+          <w:szCs w:val="20"/>
+        </w:rPr>
+        <w:br/>
+      </w:r>
+      <w:r>
+        <w:rPr>
+          <w:rFonts w:ascii="Consolas" w:eastAsia="Times New Roman" w:hAnsi="Consolas" w:cs="Courier New"/>
+          <w:color w:val="A9B7C6"/>
+          <w:sz w:val="20"/>
+          <w:szCs w:val="20"/>
+        </w:rPr>
+        <w:br/>
+        <w:t>Time 24</w:t>
+      </w:r>
+      <w:r>
+        <w:rPr>
+          <w:rFonts w:ascii="Consolas" w:eastAsia="Times New Roman" w:hAnsi="Consolas" w:cs="Courier New"/>
+          <w:color w:val="A9B7C6"/>
+          <w:sz w:val="20"/>
+          <w:szCs w:val="20"/>
+        </w:rPr>
+        <w:br/>
+        <w:t>Waiting clients: (1,28,4);</w:t>
+      </w:r>
+      <w:r>
+        <w:rPr>
+          <w:rFonts w:ascii="Consolas" w:eastAsia="Times New Roman" w:hAnsi="Consolas" w:cs="Courier New"/>
+          <w:color w:val="A9B7C6"/>
+          <w:sz w:val="20"/>
+          <w:szCs w:val="20"/>
+        </w:rPr>
+        <w:br/>
+        <w:t>Queue 0: closed</w:t>
+      </w:r>
+      <w:r>
+        <w:rPr>
+          <w:rFonts w:ascii="Consolas" w:eastAsia="Times New Roman" w:hAnsi="Consolas" w:cs="Courier New"/>
+          <w:color w:val="A9B7C6"/>
+          <w:sz w:val="20"/>
+          <w:szCs w:val="20"/>
+        </w:rPr>
+        <w:br/>
+        <w:t>Queue 1: closed</w:t>
+      </w:r>
+      <w:r>
+        <w:rPr>
+          <w:rFonts w:ascii="Consolas" w:eastAsia="Times New Roman" w:hAnsi="Consolas" w:cs="Courier New"/>
+          <w:color w:val="A9B7C6"/>
+          <w:sz w:val="20"/>
+          <w:szCs w:val="20"/>
+        </w:rPr>
+        <w:br/>
+      </w:r>
+      <w:r>
+        <w:rPr>
+          <w:rFonts w:ascii="Consolas" w:eastAsia="Times New Roman" w:hAnsi="Consolas" w:cs="Courier New"/>
+          <w:color w:val="A9B7C6"/>
+          <w:sz w:val="20"/>
+          <w:szCs w:val="20"/>
+        </w:rPr>
+        <w:br/>
+        <w:t>Time 25</w:t>
+      </w:r>
+      <w:r>
+        <w:rPr>
+          <w:rFonts w:ascii="Consolas" w:eastAsia="Times New Roman" w:hAnsi="Consolas" w:cs="Courier New"/>
+          <w:color w:val="A9B7C6"/>
+          <w:sz w:val="20"/>
+          <w:szCs w:val="20"/>
+        </w:rPr>
+        <w:br/>
+        <w:t>Waiting clients: (1,28,4);</w:t>
+      </w:r>
+      <w:r>
+        <w:rPr>
+          <w:rFonts w:ascii="Consolas" w:eastAsia="Times New Roman" w:hAnsi="Consolas" w:cs="Courier New"/>
+          <w:color w:val="A9B7C6"/>
+          <w:sz w:val="20"/>
+          <w:szCs w:val="20"/>
+        </w:rPr>
+        <w:br/>
+        <w:t>Queue 0: closed</w:t>
+      </w:r>
+      <w:r>
+        <w:rPr>
+          <w:rFonts w:ascii="Consolas" w:eastAsia="Times New Roman" w:hAnsi="Consolas" w:cs="Courier New"/>
+          <w:color w:val="A9B7C6"/>
+          <w:sz w:val="20"/>
+          <w:szCs w:val="20"/>
+        </w:rPr>
+        <w:br/>
+        <w:t>Queue 1: closed</w:t>
+      </w:r>
+      <w:r>
+        <w:rPr>
+          <w:rFonts w:ascii="Consolas" w:eastAsia="Times New Roman" w:hAnsi="Consolas" w:cs="Courier New"/>
+          <w:color w:val="A9B7C6"/>
+          <w:sz w:val="20"/>
+          <w:szCs w:val="20"/>
+        </w:rPr>
+        <w:br/>
+      </w:r>
+      <w:r>
+        <w:rPr>
+          <w:rFonts w:ascii="Consolas" w:eastAsia="Times New Roman" w:hAnsi="Consolas" w:cs="Courier New"/>
+          <w:color w:val="A9B7C6"/>
+          <w:sz w:val="20"/>
+          <w:szCs w:val="20"/>
+        </w:rPr>
+        <w:br/>
+        <w:t>Time 26</w:t>
+      </w:r>
+      <w:r>
+        <w:rPr>
+          <w:rFonts w:ascii="Consolas" w:eastAsia="Times New Roman" w:hAnsi="Consolas" w:cs="Courier New"/>
+          <w:color w:val="A9B7C6"/>
+          <w:sz w:val="20"/>
+          <w:szCs w:val="20"/>
+        </w:rPr>
+        <w:br/>
+        <w:t>Waiting clients: (1,28,4);</w:t>
+      </w:r>
+      <w:r>
+        <w:rPr>
+          <w:rFonts w:ascii="Consolas" w:eastAsia="Times New Roman" w:hAnsi="Consolas" w:cs="Courier New"/>
+          <w:color w:val="A9B7C6"/>
+          <w:sz w:val="20"/>
+          <w:szCs w:val="20"/>
+        </w:rPr>
+        <w:br/>
+        <w:t>Queue 0: closed</w:t>
+      </w:r>
+      <w:r>
+        <w:rPr>
+          <w:rFonts w:ascii="Consolas" w:eastAsia="Times New Roman" w:hAnsi="Consolas" w:cs="Courier New"/>
+          <w:color w:val="A9B7C6"/>
+          <w:sz w:val="20"/>
+          <w:szCs w:val="20"/>
+        </w:rPr>
+        <w:br/>
+        <w:t>Queue 1: closed</w:t>
+      </w:r>
+      <w:r>
+        <w:rPr>
+          <w:rFonts w:ascii="Consolas" w:eastAsia="Times New Roman" w:hAnsi="Consolas" w:cs="Courier New"/>
+          <w:color w:val="A9B7C6"/>
+          <w:sz w:val="20"/>
+          <w:szCs w:val="20"/>
+        </w:rPr>
+        <w:br/>
+      </w:r>
+      <w:r>
+        <w:rPr>
+          <w:rFonts w:ascii="Consolas" w:eastAsia="Times New Roman" w:hAnsi="Consolas" w:cs="Courier New"/>
+          <w:color w:val="A9B7C6"/>
+          <w:sz w:val="20"/>
+          <w:szCs w:val="20"/>
+        </w:rPr>
+        <w:br/>
+        <w:t>Time 27</w:t>
+      </w:r>
+      <w:r>
+        <w:rPr>
+          <w:rFonts w:ascii="Consolas" w:eastAsia="Times New Roman" w:hAnsi="Consolas" w:cs="Courier New"/>
+          <w:color w:val="A9B7C6"/>
+          <w:sz w:val="20"/>
+          <w:szCs w:val="20"/>
+        </w:rPr>
+        <w:br/>
+        <w:t>Waiting clients: (1,28,4);</w:t>
+      </w:r>
+      <w:r>
+        <w:rPr>
+          <w:rFonts w:ascii="Consolas" w:eastAsia="Times New Roman" w:hAnsi="Consolas" w:cs="Courier New"/>
+          <w:color w:val="A9B7C6"/>
+          <w:sz w:val="20"/>
+          <w:szCs w:val="20"/>
+        </w:rPr>
+        <w:br/>
+        <w:t>Queue 0: closed</w:t>
+      </w:r>
+      <w:r>
+        <w:rPr>
+          <w:rFonts w:ascii="Consolas" w:eastAsia="Times New Roman" w:hAnsi="Consolas" w:cs="Courier New"/>
+          <w:color w:val="A9B7C6"/>
+          <w:sz w:val="20"/>
+          <w:szCs w:val="20"/>
+        </w:rPr>
+        <w:br/>
+        <w:t>Queue 1: closed</w:t>
+      </w:r>
+      <w:r>
+        <w:rPr>
+          <w:rFonts w:ascii="Consolas" w:eastAsia="Times New Roman" w:hAnsi="Consolas" w:cs="Courier New"/>
+          <w:color w:val="A9B7C6"/>
+          <w:sz w:val="20"/>
+          <w:szCs w:val="20"/>
+        </w:rPr>
+        <w:br/>
+      </w:r>
+      <w:r>
+        <w:rPr>
+          <w:rFonts w:ascii="Consolas" w:eastAsia="Times New Roman" w:hAnsi="Consolas" w:cs="Courier New"/>
+          <w:color w:val="A9B7C6"/>
+          <w:sz w:val="20"/>
+          <w:szCs w:val="20"/>
+        </w:rPr>
+        <w:br/>
+        <w:t>Time 28</w:t>
+      </w:r>
+      <w:r>
+        <w:rPr>
+          <w:rFonts w:ascii="Consolas" w:eastAsia="Times New Roman" w:hAnsi="Consolas" w:cs="Courier New"/>
+          <w:color w:val="A9B7C6"/>
+          <w:sz w:val="20"/>
+          <w:szCs w:val="20"/>
+        </w:rPr>
+        <w:br/>
+        <w:t xml:space="preserve">Waiting clients: </w:t>
+      </w:r>
+      <w:r>
+        <w:rPr>
+          <w:rFonts w:ascii="Consolas" w:eastAsia="Times New Roman" w:hAnsi="Consolas" w:cs="Courier New"/>
+          <w:color w:val="A9B7C6"/>
+          <w:sz w:val="20"/>
+          <w:szCs w:val="20"/>
+        </w:rPr>
+        <w:br/>
+        <w:t>Queue 0:(1,28,4);</w:t>
+      </w:r>
+      <w:r>
+        <w:rPr>
+          <w:rFonts w:ascii="Consolas" w:eastAsia="Times New Roman" w:hAnsi="Consolas" w:cs="Courier New"/>
+          <w:color w:val="A9B7C6"/>
+          <w:sz w:val="20"/>
+          <w:szCs w:val="20"/>
+        </w:rPr>
+        <w:br/>
+        <w:t>Queue 1: closed</w:t>
+      </w:r>
+    </w:p>
+    <w:p>
+      <w:pPr>
+        <w:shd w:val="clear" w:color="auto" w:fill="2B2B2B"/>
+        <w:tabs>
+          <w:tab w:val="left" w:pos="916"/>
+          <w:tab w:val="left" w:pos="1832"/>
+          <w:tab w:val="left" w:pos="2748"/>
+          <w:tab w:val="left" w:pos="3664"/>
+          <w:tab w:val="left" w:pos="4580"/>
+          <w:tab w:val="left" w:pos="5496"/>
+          <w:tab w:val="left" w:pos="6412"/>
+          <w:tab w:val="left" w:pos="7328"/>
+          <w:tab w:val="left" w:pos="8244"/>
+          <w:tab w:val="left" w:pos="9160"/>
+          <w:tab w:val="left" w:pos="10076"/>
+          <w:tab w:val="left" w:pos="10992"/>
+          <w:tab w:val="left" w:pos="11908"/>
+          <w:tab w:val="left" w:pos="12824"/>
+          <w:tab w:val="left" w:pos="13740"/>
+          <w:tab w:val="left" w:pos="14656"/>
+        </w:tabs>
+        <w:spacing w:after="0" w:line="240" w:lineRule="auto"/>
+        <w:rPr>
+          <w:rFonts w:ascii="Consolas" w:eastAsia="Times New Roman" w:hAnsi="Consolas" w:cs="Courier New"/>
+          <w:color w:val="A9B7C6"/>
+          <w:sz w:val="20"/>
+          <w:szCs w:val="20"/>
+        </w:rPr>
+      </w:pPr>
+      <w:bookmarkStart w:id="0" w:name="_GoBack"/>
+      <w:bookmarkEnd w:id="0"/>
+      <w:r>
+        <w:rPr>
+          <w:rFonts w:ascii="Consolas" w:eastAsia="Times New Roman" w:hAnsi="Consolas" w:cs="Courier New"/>
+          <w:color w:val="A9B7C6"/>
+          <w:sz w:val="20"/>
+          <w:szCs w:val="20"/>
+        </w:rPr>
+        <w:lastRenderedPageBreak/>
+        <w:br/>
+      </w:r>
+      <w:r>
+        <w:rPr>
+          <w:rFonts w:ascii="Consolas" w:eastAsia="Times New Roman" w:hAnsi="Consolas" w:cs="Courier New"/>
+          <w:color w:val="A9B7C6"/>
+          <w:sz w:val="20"/>
+          <w:szCs w:val="20"/>
+        </w:rPr>
+        <w:br/>
+        <w:t>Time 29</w:t>
+      </w:r>
+      <w:r>
+        <w:rPr>
+          <w:rFonts w:ascii="Consolas" w:eastAsia="Times New Roman" w:hAnsi="Consolas" w:cs="Courier New"/>
+          <w:color w:val="A9B7C6"/>
+          <w:sz w:val="20"/>
+          <w:szCs w:val="20"/>
+        </w:rPr>
+        <w:br/>
+        <w:t xml:space="preserve">Waiting clients: </w:t>
+      </w:r>
+      <w:r>
+        <w:rPr>
+          <w:rFonts w:ascii="Consolas" w:eastAsia="Times New Roman" w:hAnsi="Consolas" w:cs="Courier New"/>
+          <w:color w:val="A9B7C6"/>
+          <w:sz w:val="20"/>
+          <w:szCs w:val="20"/>
+        </w:rPr>
+        <w:br/>
+        <w:t>Queue 0:(1,28,4);</w:t>
+      </w:r>
+      <w:r>
+        <w:rPr>
+          <w:rFonts w:ascii="Consolas" w:eastAsia="Times New Roman" w:hAnsi="Consolas" w:cs="Courier New"/>
+          <w:color w:val="A9B7C6"/>
+          <w:sz w:val="20"/>
+          <w:szCs w:val="20"/>
+        </w:rPr>
+        <w:br/>
+        <w:t>Queue 1: closed</w:t>
+      </w:r>
+      <w:r>
+        <w:rPr>
+          <w:rFonts w:ascii="Consolas" w:eastAsia="Times New Roman" w:hAnsi="Consolas" w:cs="Courier New"/>
+          <w:color w:val="A9B7C6"/>
+          <w:sz w:val="20"/>
+          <w:szCs w:val="20"/>
+        </w:rPr>
+        <w:br/>
+      </w:r>
+      <w:r>
+        <w:rPr>
+          <w:rFonts w:ascii="Consolas" w:eastAsia="Times New Roman" w:hAnsi="Consolas" w:cs="Courier New"/>
+          <w:color w:val="A9B7C6"/>
+          <w:sz w:val="20"/>
+          <w:szCs w:val="20"/>
+        </w:rPr>
+        <w:br/>
+        <w:t>Time 30</w:t>
+      </w:r>
+      <w:r>
+        <w:rPr>
+          <w:rFonts w:ascii="Consolas" w:eastAsia="Times New Roman" w:hAnsi="Consolas" w:cs="Courier New"/>
+          <w:color w:val="A9B7C6"/>
+          <w:sz w:val="20"/>
+          <w:szCs w:val="20"/>
+        </w:rPr>
+        <w:br/>
+        <w:t xml:space="preserve">Waiting clients: </w:t>
+      </w:r>
+      <w:r>
+        <w:rPr>
+          <w:rFonts w:ascii="Consolas" w:eastAsia="Times New Roman" w:hAnsi="Consolas" w:cs="Courier New"/>
+          <w:color w:val="A9B7C6"/>
+          <w:sz w:val="20"/>
+          <w:szCs w:val="20"/>
+        </w:rPr>
+        <w:br/>
+        <w:t>Queue 0:(1,28,4);</w:t>
+      </w:r>
+      <w:r>
+        <w:rPr>
+          <w:rFonts w:ascii="Consolas" w:eastAsia="Times New Roman" w:hAnsi="Consolas" w:cs="Courier New"/>
+          <w:color w:val="A9B7C6"/>
+          <w:sz w:val="20"/>
+          <w:szCs w:val="20"/>
+        </w:rPr>
+        <w:br/>
+        <w:t>Queue 1: closed</w:t>
+      </w:r>
+      <w:r>
+        <w:rPr>
+          <w:rFonts w:ascii="Consolas" w:eastAsia="Times New Roman" w:hAnsi="Consolas" w:cs="Courier New"/>
+          <w:color w:val="A9B7C6"/>
+          <w:sz w:val="20"/>
+          <w:szCs w:val="20"/>
+        </w:rPr>
+        <w:br/>
+      </w:r>
+      <w:r>
+        <w:rPr>
+          <w:rFonts w:ascii="Consolas" w:eastAsia="Times New Roman" w:hAnsi="Consolas" w:cs="Courier New"/>
+          <w:color w:val="A9B7C6"/>
+          <w:sz w:val="20"/>
+          <w:szCs w:val="20"/>
+        </w:rPr>
+        <w:br/>
+        <w:t>Time 31</w:t>
+      </w:r>
+      <w:r>
+        <w:rPr>
+          <w:rFonts w:ascii="Consolas" w:eastAsia="Times New Roman" w:hAnsi="Consolas" w:cs="Courier New"/>
+          <w:color w:val="A9B7C6"/>
+          <w:sz w:val="20"/>
+          <w:szCs w:val="20"/>
+        </w:rPr>
+        <w:br/>
+        <w:t xml:space="preserve">Waiting clients: </w:t>
+      </w:r>
+      <w:r>
+        <w:rPr>
+          <w:rFonts w:ascii="Consolas" w:eastAsia="Times New Roman" w:hAnsi="Consolas" w:cs="Courier New"/>
+          <w:color w:val="A9B7C6"/>
+          <w:sz w:val="20"/>
+          <w:szCs w:val="20"/>
+        </w:rPr>
+        <w:br/>
+        <w:t>Queue 0:(1,28,4);</w:t>
+      </w:r>
+      <w:r>
+        <w:rPr>
+          <w:rFonts w:ascii="Consolas" w:eastAsia="Times New Roman" w:hAnsi="Consolas" w:cs="Courier New"/>
+          <w:color w:val="A9B7C6"/>
+          <w:sz w:val="20"/>
+          <w:szCs w:val="20"/>
+        </w:rPr>
+        <w:br/>
+        <w:t>Queue 1: closed</w:t>
+      </w:r>
+    </w:p>
+    <w:p>
+      <w:pPr>
+        <w:shd w:val="clear" w:color="auto" w:fill="2B2B2B"/>
+        <w:tabs>
+          <w:tab w:val="left" w:pos="916"/>
+          <w:tab w:val="left" w:pos="1832"/>
+          <w:tab w:val="left" w:pos="2748"/>
+          <w:tab w:val="left" w:pos="3664"/>
+          <w:tab w:val="left" w:pos="4580"/>
+          <w:tab w:val="left" w:pos="5496"/>
+          <w:tab w:val="left" w:pos="6412"/>
+          <w:tab w:val="left" w:pos="7328"/>
+          <w:tab w:val="left" w:pos="8244"/>
+          <w:tab w:val="left" w:pos="9160"/>
+          <w:tab w:val="left" w:pos="10076"/>
+          <w:tab w:val="left" w:pos="10992"/>
+          <w:tab w:val="left" w:pos="11908"/>
+          <w:tab w:val="left" w:pos="12824"/>
+          <w:tab w:val="left" w:pos="13740"/>
+          <w:tab w:val="left" w:pos="14656"/>
+        </w:tabs>
+        <w:spacing w:after="0" w:line="240" w:lineRule="auto"/>
+        <w:rPr>
+          <w:rFonts w:ascii="Consolas" w:eastAsia="Times New Roman" w:hAnsi="Consolas" w:cs="Courier New"/>
+          <w:color w:val="A9B7C6"/>
+          <w:sz w:val="20"/>
+          <w:szCs w:val="20"/>
+        </w:rPr>
+      </w:pPr>
+      <w:r>
+        <w:rPr>
+          <w:rFonts w:ascii="Consolas" w:eastAsia="Times New Roman" w:hAnsi="Consolas" w:cs="Courier New"/>
+          <w:color w:val="A9B7C6"/>
+          <w:sz w:val="20"/>
+          <w:szCs w:val="20"/>
+        </w:rPr>
+        <w:br/>
+      </w:r>
+      <w:r>
+        <w:rPr>
+          <w:rFonts w:ascii="Consolas" w:eastAsia="Times New Roman" w:hAnsi="Consolas" w:cs="Courier New"/>
+          <w:color w:val="A9B7C6"/>
+          <w:sz w:val="20"/>
+          <w:szCs w:val="20"/>
+        </w:rPr>
+        <w:br/>
+        <w:t>Time 32</w:t>
+      </w:r>
+      <w:r>
+        <w:rPr>
+          <w:rFonts w:ascii="Consolas" w:eastAsia="Times New Roman" w:hAnsi="Consolas" w:cs="Courier New"/>
+          <w:color w:val="A9B7C6"/>
+          <w:sz w:val="20"/>
+          <w:szCs w:val="20"/>
+        </w:rPr>
+        <w:br/>
+        <w:t xml:space="preserve">Waiting clients: </w:t>
+      </w:r>
+      <w:r>
+        <w:rPr>
+          <w:rFonts w:ascii="Consolas" w:eastAsia="Times New Roman" w:hAnsi="Consolas" w:cs="Courier New"/>
+          <w:color w:val="A9B7C6"/>
+          <w:sz w:val="20"/>
+          <w:szCs w:val="20"/>
+        </w:rPr>
+        <w:br/>
+        <w:t>Queue 0: closed</w:t>
+      </w:r>
+      <w:r>
+        <w:rPr>
+          <w:rFonts w:ascii="Consolas" w:eastAsia="Times New Roman" w:hAnsi="Consolas" w:cs="Courier New"/>
+          <w:color w:val="A9B7C6"/>
+          <w:sz w:val="20"/>
+          <w:szCs w:val="20"/>
+        </w:rPr>
+        <w:br/>
+        <w:t>Queue 1: closed</w:t>
+      </w:r>
+      <w:r>
+        <w:rPr>
+          <w:rFonts w:ascii="Consolas" w:eastAsia="Times New Roman" w:hAnsi="Consolas" w:cs="Courier New"/>
+          <w:color w:val="A9B7C6"/>
+          <w:sz w:val="20"/>
+          <w:szCs w:val="20"/>
+        </w:rPr>
+        <w:br/>
+      </w:r>
+      <w:r>
+        <w:rPr>
+          <w:rFonts w:ascii="Consolas" w:eastAsia="Times New Roman" w:hAnsi="Consolas" w:cs="Courier New"/>
+          <w:color w:val="A9B7C6"/>
+          <w:sz w:val="20"/>
+          <w:szCs w:val="20"/>
+        </w:rPr>
+        <w:br/>
+        <w:t>Simulation complete!</w:t>
+      </w:r>
+      <w:r>
+        <w:rPr>
+          <w:rFonts w:ascii="Consolas" w:eastAsia="Times New Roman" w:hAnsi="Consolas" w:cs="Courier New"/>
+          <w:color w:val="A9B7C6"/>
+          <w:sz w:val="20"/>
+          <w:szCs w:val="20"/>
+        </w:rPr>
+        <w:br/>
+        <w:t>Average waiting time: 3.25</w:t>
+      </w:r>
+    </w:p>
+    <w:p>
+      <w:pPr>
+        <w:rPr>
+          <w:rFonts w:ascii="Calibri" w:hAnsi="Calibri" w:cs="Calibri"/>
+          <w:sz w:val="28"/>
+          <w:szCs w:val="28"/>
+        </w:rPr>
+      </w:pPr>
+    </w:p>
+    <w:p>
+      <w:pPr>
         <w:rPr>
           <w:rFonts w:ascii="Calibri" w:hAnsi="Calibri" w:cs="Calibri"/>
           <w:sz w:val="28"/>
@@ -3859,8 +6164,6 @@
         </w:rPr>
         <w:t>7. Bibliography</w:t>
       </w:r>
-      <w:bookmarkStart w:id="0" w:name="_GoBack"/>
-      <w:bookmarkEnd w:id="0"/>
     </w:p>
     <w:p>
       <w:pPr>
@@ -3982,25 +6285,7 @@
             <w:sz w:val="32"/>
             <w:szCs w:val="32"/>
           </w:rPr>
-          <w:t>https://app.diagra</w:t>
-        </w:r>
-        <w:r>
-          <w:rPr>
-            <w:rStyle w:val="Hyperlink"/>
-            <w:rFonts w:ascii="Calibri" w:hAnsi="Calibri" w:cs="Calibri"/>
-            <w:sz w:val="32"/>
-            <w:szCs w:val="32"/>
-          </w:rPr>
-          <w:t>m</w:t>
-        </w:r>
-        <w:r>
-          <w:rPr>
-            <w:rStyle w:val="Hyperlink"/>
-            <w:rFonts w:ascii="Calibri" w:hAnsi="Calibri" w:cs="Calibri"/>
-            <w:sz w:val="32"/>
-            <w:szCs w:val="32"/>
-          </w:rPr>
-          <w:t>s.net/</w:t>
+          <w:t>https://app.diagrams.net/</w:t>
         </w:r>
       </w:hyperlink>
     </w:p>
@@ -5751,6 +8036,7 @@
   <w:style w:type="character" w:default="1" w:styleId="DefaultParagraphFont">
     <w:name w:val="Default Paragraph Font"/>
     <w:uiPriority w:val="1"/>
+    <w:semiHidden/>
     <w:unhideWhenUsed/>
   </w:style>
   <w:style w:type="table" w:default="1" w:styleId="TableNormal">

</xml_diff>